<commit_message>
university: cv lab1 improved version
</commit_message>
<xml_diff>
--- a/university/computer-vision/lab1/lab1.docx
+++ b/university/computer-vision/lab1/lab1.docx
@@ -75,6 +75,14 @@
     </w:p>
     <w:p>
       <w:pPr>
+        <w:pStyle w:val="BodyText"/>
+      </w:pPr>
+      <w:r>
+        <w:t xml:space="preserve">Також перетворюємо кольорові зображення (тільки половину з них - ті що у .png) у відтінки сірого, використовуючи стандартну формулу зважування каналів RGB. Для зображень з альфа-каналом (RGBA) спочатку видаляємо прозорість, залишаючи лише RGB канали.</w:t>
+      </w:r>
+    </w:p>
+    <w:p>
+      <w:pPr>
         <w:pStyle w:val="SourceCode"/>
       </w:pPr>
       <w:r>
@@ -438,7 +446,10 @@
         <w:rPr>
           <w:rStyle w:val="NormalTok"/>
         </w:rPr>
-        <w:t xml:space="preserve"> [read_image(f) </w:t>
+        <w:t xml:space="preserve"> []</w:t>
+      </w:r>
+      <w:r>
+        <w:br/>
       </w:r>
       <w:r>
         <w:rPr>
@@ -462,17 +473,623 @@
         <w:rPr>
           <w:rStyle w:val="NormalTok"/>
         </w:rPr>
-        <w:t xml:space="preserve"> img_files]</w:t>
+        <w:t xml:space="preserve"> img_files:</w:t>
+      </w:r>
+      <w:r>
+        <w:br/>
+      </w:r>
+      <w:r>
+        <w:rPr>
+          <w:rStyle w:val="NormalTok"/>
+        </w:rPr>
+        <w:t xml:space="preserve">    img </w:t>
+      </w:r>
+      <w:r>
+        <w:rPr>
+          <w:rStyle w:val="OperatorTok"/>
+        </w:rPr>
+        <w:t xml:space="preserve">=</w:t>
+      </w:r>
+      <w:r>
+        <w:rPr>
+          <w:rStyle w:val="NormalTok"/>
+        </w:rPr>
+        <w:t xml:space="preserve"> read_image(f)</w:t>
+      </w:r>
+      <w:r>
+        <w:br/>
+      </w:r>
+      <w:r>
+        <w:rPr>
+          <w:rStyle w:val="NormalTok"/>
+        </w:rPr>
+        <w:t xml:space="preserve">    </w:t>
+      </w:r>
+      <w:r>
+        <w:rPr>
+          <w:rStyle w:val="ControlFlowTok"/>
+        </w:rPr>
+        <w:t xml:space="preserve">if</w:t>
+      </w:r>
+      <w:r>
+        <w:rPr>
+          <w:rStyle w:val="NormalTok"/>
+        </w:rPr>
+        <w:t xml:space="preserve"> img.dtype </w:t>
+      </w:r>
+      <w:r>
+        <w:rPr>
+          <w:rStyle w:val="OperatorTok"/>
+        </w:rPr>
+        <w:t xml:space="preserve">==</w:t>
+      </w:r>
+      <w:r>
+        <w:rPr>
+          <w:rStyle w:val="NormalTok"/>
+        </w:rPr>
+        <w:t xml:space="preserve"> np.float32 </w:t>
+      </w:r>
+      <w:r>
+        <w:rPr>
+          <w:rStyle w:val="KeywordTok"/>
+        </w:rPr>
+        <w:t xml:space="preserve">and</w:t>
+      </w:r>
+      <w:r>
+        <w:rPr>
+          <w:rStyle w:val="NormalTok"/>
+        </w:rPr>
+        <w:t xml:space="preserve"> img.</w:t>
+      </w:r>
+      <w:r>
+        <w:rPr>
+          <w:rStyle w:val="BuiltInTok"/>
+        </w:rPr>
+        <w:t xml:space="preserve">max</w:t>
+      </w:r>
+      <w:r>
+        <w:rPr>
+          <w:rStyle w:val="NormalTok"/>
+        </w:rPr>
+        <w:t xml:space="preserve">() </w:t>
+      </w:r>
+      <w:r>
+        <w:rPr>
+          <w:rStyle w:val="OperatorTok"/>
+        </w:rPr>
+        <w:t xml:space="preserve">&lt;=</w:t>
+      </w:r>
+      <w:r>
+        <w:rPr>
+          <w:rStyle w:val="NormalTok"/>
+        </w:rPr>
+        <w:t xml:space="preserve"> </w:t>
+      </w:r>
+      <w:r>
+        <w:rPr>
+          <w:rStyle w:val="FloatTok"/>
+        </w:rPr>
+        <w:t xml:space="preserve">1.0</w:t>
+      </w:r>
+      <w:r>
+        <w:rPr>
+          <w:rStyle w:val="NormalTok"/>
+        </w:rPr>
+        <w:t xml:space="preserve">:</w:t>
+      </w:r>
+      <w:r>
+        <w:br/>
+      </w:r>
+      <w:r>
+        <w:rPr>
+          <w:rStyle w:val="NormalTok"/>
+        </w:rPr>
+        <w:t xml:space="preserve">        img </w:t>
+      </w:r>
+      <w:r>
+        <w:rPr>
+          <w:rStyle w:val="OperatorTok"/>
+        </w:rPr>
+        <w:t xml:space="preserve">=</w:t>
+      </w:r>
+      <w:r>
+        <w:rPr>
+          <w:rStyle w:val="NormalTok"/>
+        </w:rPr>
+        <w:t xml:space="preserve"> (img </w:t>
+      </w:r>
+      <w:r>
+        <w:rPr>
+          <w:rStyle w:val="OperatorTok"/>
+        </w:rPr>
+        <w:t xml:space="preserve">*</w:t>
+      </w:r>
+      <w:r>
+        <w:rPr>
+          <w:rStyle w:val="NormalTok"/>
+        </w:rPr>
+        <w:t xml:space="preserve"> </w:t>
+      </w:r>
+      <w:r>
+        <w:rPr>
+          <w:rStyle w:val="DecValTok"/>
+        </w:rPr>
+        <w:t xml:space="preserve">255</w:t>
+      </w:r>
+      <w:r>
+        <w:rPr>
+          <w:rStyle w:val="NormalTok"/>
+        </w:rPr>
+        <w:t xml:space="preserve">).astype(np.uint8)</w:t>
+      </w:r>
+      <w:r>
+        <w:br/>
+      </w:r>
+      <w:r>
+        <w:br/>
+      </w:r>
+      <w:r>
+        <w:rPr>
+          <w:rStyle w:val="NormalTok"/>
+        </w:rPr>
+        <w:t xml:space="preserve">    </w:t>
+      </w:r>
+      <w:r>
+        <w:rPr>
+          <w:rStyle w:val="ControlFlowTok"/>
+        </w:rPr>
+        <w:t xml:space="preserve">if</w:t>
+      </w:r>
+      <w:r>
+        <w:rPr>
+          <w:rStyle w:val="NormalTok"/>
+        </w:rPr>
+        <w:t xml:space="preserve"> f.lower().endswith(</w:t>
+      </w:r>
+      <w:r>
+        <w:rPr>
+          <w:rStyle w:val="StringTok"/>
+        </w:rPr>
+        <w:t xml:space="preserve">".png"</w:t>
+      </w:r>
+      <w:r>
+        <w:rPr>
+          <w:rStyle w:val="NormalTok"/>
+        </w:rPr>
+        <w:t xml:space="preserve">): </w:t>
+      </w:r>
+      <w:r>
+        <w:rPr>
+          <w:rStyle w:val="CommentTok"/>
+        </w:rPr>
+        <w:t xml:space="preserve"># Grayscale</w:t>
+      </w:r>
+      <w:r>
+        <w:br/>
+      </w:r>
+      <w:r>
+        <w:rPr>
+          <w:rStyle w:val="NormalTok"/>
+        </w:rPr>
+        <w:t xml:space="preserve">        </w:t>
+      </w:r>
+      <w:r>
+        <w:rPr>
+          <w:rStyle w:val="ControlFlowTok"/>
+        </w:rPr>
+        <w:t xml:space="preserve">if</w:t>
+      </w:r>
+      <w:r>
+        <w:rPr>
+          <w:rStyle w:val="NormalTok"/>
+        </w:rPr>
+        <w:t xml:space="preserve"> img.ndim </w:t>
+      </w:r>
+      <w:r>
+        <w:rPr>
+          <w:rStyle w:val="OperatorTok"/>
+        </w:rPr>
+        <w:t xml:space="preserve">==</w:t>
+      </w:r>
+      <w:r>
+        <w:rPr>
+          <w:rStyle w:val="NormalTok"/>
+        </w:rPr>
+        <w:t xml:space="preserve"> </w:t>
+      </w:r>
+      <w:r>
+        <w:rPr>
+          <w:rStyle w:val="DecValTok"/>
+        </w:rPr>
+        <w:t xml:space="preserve">3</w:t>
+      </w:r>
+      <w:r>
+        <w:rPr>
+          <w:rStyle w:val="NormalTok"/>
+        </w:rPr>
+        <w:t xml:space="preserve">:</w:t>
+      </w:r>
+      <w:r>
+        <w:br/>
+      </w:r>
+      <w:r>
+        <w:rPr>
+          <w:rStyle w:val="NormalTok"/>
+        </w:rPr>
+        <w:t xml:space="preserve">            </w:t>
+      </w:r>
+      <w:r>
+        <w:rPr>
+          <w:rStyle w:val="ControlFlowTok"/>
+        </w:rPr>
+        <w:t xml:space="preserve">if</w:t>
+      </w:r>
+      <w:r>
+        <w:rPr>
+          <w:rStyle w:val="NormalTok"/>
+        </w:rPr>
+        <w:t xml:space="preserve"> img.shape[</w:t>
+      </w:r>
+      <w:r>
+        <w:rPr>
+          <w:rStyle w:val="DecValTok"/>
+        </w:rPr>
+        <w:t xml:space="preserve">2</w:t>
+      </w:r>
+      <w:r>
+        <w:rPr>
+          <w:rStyle w:val="NormalTok"/>
+        </w:rPr>
+        <w:t xml:space="preserve">] </w:t>
+      </w:r>
+      <w:r>
+        <w:rPr>
+          <w:rStyle w:val="OperatorTok"/>
+        </w:rPr>
+        <w:t xml:space="preserve">==</w:t>
+      </w:r>
+      <w:r>
+        <w:rPr>
+          <w:rStyle w:val="NormalTok"/>
+        </w:rPr>
+        <w:t xml:space="preserve"> </w:t>
+      </w:r>
+      <w:r>
+        <w:rPr>
+          <w:rStyle w:val="DecValTok"/>
+        </w:rPr>
+        <w:t xml:space="preserve">4</w:t>
+      </w:r>
+      <w:r>
+        <w:rPr>
+          <w:rStyle w:val="NormalTok"/>
+        </w:rPr>
+        <w:t xml:space="preserve">:</w:t>
+      </w:r>
+      <w:r>
+        <w:br/>
+      </w:r>
+      <w:r>
+        <w:rPr>
+          <w:rStyle w:val="NormalTok"/>
+        </w:rPr>
+        <w:t xml:space="preserve">                img </w:t>
+      </w:r>
+      <w:r>
+        <w:rPr>
+          <w:rStyle w:val="OperatorTok"/>
+        </w:rPr>
+        <w:t xml:space="preserve">=</w:t>
+      </w:r>
+      <w:r>
+        <w:rPr>
+          <w:rStyle w:val="NormalTok"/>
+        </w:rPr>
+        <w:t xml:space="preserve"> img[..., :</w:t>
+      </w:r>
+      <w:r>
+        <w:rPr>
+          <w:rStyle w:val="DecValTok"/>
+        </w:rPr>
+        <w:t xml:space="preserve">3</w:t>
+      </w:r>
+      <w:r>
+        <w:rPr>
+          <w:rStyle w:val="NormalTok"/>
+        </w:rPr>
+        <w:t xml:space="preserve">]</w:t>
+      </w:r>
+      <w:r>
+        <w:br/>
+      </w:r>
+      <w:r>
+        <w:rPr>
+          <w:rStyle w:val="NormalTok"/>
+        </w:rPr>
+        <w:t xml:space="preserve">            img </w:t>
+      </w:r>
+      <w:r>
+        <w:rPr>
+          <w:rStyle w:val="OperatorTok"/>
+        </w:rPr>
+        <w:t xml:space="preserve">=</w:t>
+      </w:r>
+      <w:r>
+        <w:rPr>
+          <w:rStyle w:val="NormalTok"/>
+        </w:rPr>
+        <w:t xml:space="preserve"> np.dot(img[..., :</w:t>
+      </w:r>
+      <w:r>
+        <w:rPr>
+          <w:rStyle w:val="DecValTok"/>
+        </w:rPr>
+        <w:t xml:space="preserve">3</w:t>
+      </w:r>
+      <w:r>
+        <w:rPr>
+          <w:rStyle w:val="NormalTok"/>
+        </w:rPr>
+        <w:t xml:space="preserve">], [</w:t>
+      </w:r>
+      <w:r>
+        <w:rPr>
+          <w:rStyle w:val="FloatTok"/>
+        </w:rPr>
+        <w:t xml:space="preserve">0.299</w:t>
+      </w:r>
+      <w:r>
+        <w:rPr>
+          <w:rStyle w:val="NormalTok"/>
+        </w:rPr>
+        <w:t xml:space="preserve">, </w:t>
+      </w:r>
+      <w:r>
+        <w:rPr>
+          <w:rStyle w:val="FloatTok"/>
+        </w:rPr>
+        <w:t xml:space="preserve">0.587</w:t>
+      </w:r>
+      <w:r>
+        <w:rPr>
+          <w:rStyle w:val="NormalTok"/>
+        </w:rPr>
+        <w:t xml:space="preserve">, </w:t>
+      </w:r>
+      <w:r>
+        <w:rPr>
+          <w:rStyle w:val="FloatTok"/>
+        </w:rPr>
+        <w:t xml:space="preserve">0.114</w:t>
+      </w:r>
+      <w:r>
+        <w:rPr>
+          <w:rStyle w:val="NormalTok"/>
+        </w:rPr>
+        <w:t xml:space="preserve">])</w:t>
+      </w:r>
+      <w:r>
+        <w:br/>
+      </w:r>
+      <w:r>
+        <w:rPr>
+          <w:rStyle w:val="NormalTok"/>
+        </w:rPr>
+        <w:t xml:space="preserve">    </w:t>
+      </w:r>
+      <w:r>
+        <w:rPr>
+          <w:rStyle w:val="ControlFlowTok"/>
+        </w:rPr>
+        <w:t xml:space="preserve">else</w:t>
+      </w:r>
+      <w:r>
+        <w:rPr>
+          <w:rStyle w:val="NormalTok"/>
+        </w:rPr>
+        <w:t xml:space="preserve">: </w:t>
+      </w:r>
+      <w:r>
+        <w:rPr>
+          <w:rStyle w:val="CommentTok"/>
+        </w:rPr>
+        <w:t xml:space="preserve"># RGB</w:t>
+      </w:r>
+      <w:r>
+        <w:br/>
+      </w:r>
+      <w:r>
+        <w:rPr>
+          <w:rStyle w:val="NormalTok"/>
+        </w:rPr>
+        <w:t xml:space="preserve">        </w:t>
+      </w:r>
+      <w:r>
+        <w:rPr>
+          <w:rStyle w:val="ControlFlowTok"/>
+        </w:rPr>
+        <w:t xml:space="preserve">if</w:t>
+      </w:r>
+      <w:r>
+        <w:rPr>
+          <w:rStyle w:val="NormalTok"/>
+        </w:rPr>
+        <w:t xml:space="preserve"> img.ndim </w:t>
+      </w:r>
+      <w:r>
+        <w:rPr>
+          <w:rStyle w:val="OperatorTok"/>
+        </w:rPr>
+        <w:t xml:space="preserve">==</w:t>
+      </w:r>
+      <w:r>
+        <w:rPr>
+          <w:rStyle w:val="NormalTok"/>
+        </w:rPr>
+        <w:t xml:space="preserve"> </w:t>
+      </w:r>
+      <w:r>
+        <w:rPr>
+          <w:rStyle w:val="DecValTok"/>
+        </w:rPr>
+        <w:t xml:space="preserve">2</w:t>
+      </w:r>
+      <w:r>
+        <w:rPr>
+          <w:rStyle w:val="NormalTok"/>
+        </w:rPr>
+        <w:t xml:space="preserve">:</w:t>
+      </w:r>
+      <w:r>
+        <w:br/>
+      </w:r>
+      <w:r>
+        <w:rPr>
+          <w:rStyle w:val="NormalTok"/>
+        </w:rPr>
+        <w:t xml:space="preserve">            img </w:t>
+      </w:r>
+      <w:r>
+        <w:rPr>
+          <w:rStyle w:val="OperatorTok"/>
+        </w:rPr>
+        <w:t xml:space="preserve">=</w:t>
+      </w:r>
+      <w:r>
+        <w:rPr>
+          <w:rStyle w:val="NormalTok"/>
+        </w:rPr>
+        <w:t xml:space="preserve"> np.stack([img, img, img], axis</w:t>
+      </w:r>
+      <w:r>
+        <w:rPr>
+          <w:rStyle w:val="OperatorTok"/>
+        </w:rPr>
+        <w:t xml:space="preserve">=-</w:t>
+      </w:r>
+      <w:r>
+        <w:rPr>
+          <w:rStyle w:val="DecValTok"/>
+        </w:rPr>
+        <w:t xml:space="preserve">1</w:t>
+      </w:r>
+      <w:r>
+        <w:rPr>
+          <w:rStyle w:val="NormalTok"/>
+        </w:rPr>
+        <w:t xml:space="preserve">)</w:t>
+      </w:r>
+      <w:r>
+        <w:br/>
+      </w:r>
+      <w:r>
+        <w:rPr>
+          <w:rStyle w:val="NormalTok"/>
+        </w:rPr>
+        <w:t xml:space="preserve">        </w:t>
+      </w:r>
+      <w:r>
+        <w:rPr>
+          <w:rStyle w:val="ControlFlowTok"/>
+        </w:rPr>
+        <w:t xml:space="preserve">elif</w:t>
+      </w:r>
+      <w:r>
+        <w:rPr>
+          <w:rStyle w:val="NormalTok"/>
+        </w:rPr>
+        <w:t xml:space="preserve"> img.shape[</w:t>
+      </w:r>
+      <w:r>
+        <w:rPr>
+          <w:rStyle w:val="DecValTok"/>
+        </w:rPr>
+        <w:t xml:space="preserve">2</w:t>
+      </w:r>
+      <w:r>
+        <w:rPr>
+          <w:rStyle w:val="NormalTok"/>
+        </w:rPr>
+        <w:t xml:space="preserve">] </w:t>
+      </w:r>
+      <w:r>
+        <w:rPr>
+          <w:rStyle w:val="OperatorTok"/>
+        </w:rPr>
+        <w:t xml:space="preserve">==</w:t>
+      </w:r>
+      <w:r>
+        <w:rPr>
+          <w:rStyle w:val="NormalTok"/>
+        </w:rPr>
+        <w:t xml:space="preserve"> </w:t>
+      </w:r>
+      <w:r>
+        <w:rPr>
+          <w:rStyle w:val="DecValTok"/>
+        </w:rPr>
+        <w:t xml:space="preserve">4</w:t>
+      </w:r>
+      <w:r>
+        <w:rPr>
+          <w:rStyle w:val="NormalTok"/>
+        </w:rPr>
+        <w:t xml:space="preserve">:</w:t>
+      </w:r>
+      <w:r>
+        <w:br/>
+      </w:r>
+      <w:r>
+        <w:rPr>
+          <w:rStyle w:val="NormalTok"/>
+        </w:rPr>
+        <w:t xml:space="preserve">            img </w:t>
+      </w:r>
+      <w:r>
+        <w:rPr>
+          <w:rStyle w:val="OperatorTok"/>
+        </w:rPr>
+        <w:t xml:space="preserve">=</w:t>
+      </w:r>
+      <w:r>
+        <w:rPr>
+          <w:rStyle w:val="NormalTok"/>
+        </w:rPr>
+        <w:t xml:space="preserve"> img[..., :</w:t>
+      </w:r>
+      <w:r>
+        <w:rPr>
+          <w:rStyle w:val="DecValTok"/>
+        </w:rPr>
+        <w:t xml:space="preserve">3</w:t>
+      </w:r>
+      <w:r>
+        <w:rPr>
+          <w:rStyle w:val="NormalTok"/>
+        </w:rPr>
+        <w:t xml:space="preserve">]</w:t>
+      </w:r>
+      <w:r>
+        <w:br/>
+      </w:r>
+      <w:r>
+        <w:br/>
+      </w:r>
+      <w:r>
+        <w:rPr>
+          <w:rStyle w:val="NormalTok"/>
+        </w:rPr>
+        <w:t xml:space="preserve">    images.append(img)</w:t>
       </w:r>
     </w:p>
     <w:bookmarkEnd w:id="20"/>
-    <w:bookmarkStart w:id="21" w:name="grayscale-conversion"/>
+    <w:bookmarkStart w:id="21" w:name="gamma-reduction"/>
     <w:p>
       <w:pPr>
         <w:pStyle w:val="Heading3"/>
       </w:pPr>
       <w:r>
-        <w:t xml:space="preserve">Grayscale Conversion</w:t>
+        <w:t xml:space="preserve">Gamma Reduction</w:t>
       </w:r>
     </w:p>
     <w:p>
@@ -480,7 +1097,19 @@
         <w:pStyle w:val="FirstParagraph"/>
       </w:pPr>
       <w:r>
-        <w:t xml:space="preserve">Перетворюємо кольорові зображення у відтінки сірого, використовуючи стандартну формулу зважування каналів RGB. Для зображень з альфа-каналом (RGBA) спочатку видаляємо прозорість, залишаючи лише RGB канали.</w:t>
+        <w:t xml:space="preserve">Застосовуємо гама-корекцію для зменшення яскравості зображення. Гама-зменшення (з коефіцієнтом γ = 0.5) приглушує яскраві пікселі, роблячи зображення темнішим та зменшуючи контрастність.</w:t>
+      </w:r>
+    </w:p>
+    <w:p>
+      <w:pPr>
+        <w:pStyle w:val="BodyText"/>
+      </w:pPr>
+      <w:r>
+        <w:rPr>
+          <w:b/>
+          <w:bCs/>
+        </w:rPr>
+        <w:t xml:space="preserve">Математична формула гама-корекції:</w:t>
       </w:r>
     </w:p>
     <w:p>
@@ -489,301 +1118,9 @@
       </w:pPr>
       <w:r>
         <w:rPr>
-          <w:rStyle w:val="KeywordTok"/>
-        </w:rPr>
-        <w:t xml:space="preserve">def</w:t>
-      </w:r>
-      <w:r>
-        <w:rPr>
-          <w:rStyle w:val="NormalTok"/>
-        </w:rPr>
-        <w:t xml:space="preserve"> to_grayscale(img):</w:t>
-      </w:r>
-      <w:r>
-        <w:br/>
-      </w:r>
-      <w:r>
-        <w:rPr>
-          <w:rStyle w:val="NormalTok"/>
-        </w:rPr>
-        <w:t xml:space="preserve">    </w:t>
-      </w:r>
-      <w:r>
-        <w:rPr>
-          <w:rStyle w:val="ControlFlowTok"/>
-        </w:rPr>
-        <w:t xml:space="preserve">if</w:t>
-      </w:r>
-      <w:r>
-        <w:rPr>
-          <w:rStyle w:val="NormalTok"/>
-        </w:rPr>
-        <w:t xml:space="preserve"> img.ndim </w:t>
-      </w:r>
-      <w:r>
-        <w:rPr>
-          <w:rStyle w:val="OperatorTok"/>
-        </w:rPr>
-        <w:t xml:space="preserve">==</w:t>
-      </w:r>
-      <w:r>
-        <w:rPr>
-          <w:rStyle w:val="NormalTok"/>
-        </w:rPr>
-        <w:t xml:space="preserve"> </w:t>
-      </w:r>
-      <w:r>
-        <w:rPr>
-          <w:rStyle w:val="DecValTok"/>
-        </w:rPr>
-        <w:t xml:space="preserve">2</w:t>
-      </w:r>
-      <w:r>
-        <w:rPr>
-          <w:rStyle w:val="NormalTok"/>
-        </w:rPr>
-        <w:t xml:space="preserve">:</w:t>
-      </w:r>
-      <w:r>
-        <w:br/>
-      </w:r>
-      <w:r>
-        <w:rPr>
-          <w:rStyle w:val="NormalTok"/>
-        </w:rPr>
-        <w:t xml:space="preserve">        </w:t>
-      </w:r>
-      <w:r>
-        <w:rPr>
-          <w:rStyle w:val="ControlFlowTok"/>
-        </w:rPr>
-        <w:t xml:space="preserve">return</w:t>
-      </w:r>
-      <w:r>
-        <w:rPr>
-          <w:rStyle w:val="NormalTok"/>
-        </w:rPr>
-        <w:t xml:space="preserve"> img</w:t>
-      </w:r>
-      <w:r>
-        <w:br/>
-      </w:r>
-      <w:r>
-        <w:rPr>
-          <w:rStyle w:val="NormalTok"/>
-        </w:rPr>
-        <w:t xml:space="preserve">    </w:t>
-      </w:r>
-      <w:r>
-        <w:rPr>
-          <w:rStyle w:val="ControlFlowTok"/>
-        </w:rPr>
-        <w:t xml:space="preserve">if</w:t>
-      </w:r>
-      <w:r>
-        <w:rPr>
-          <w:rStyle w:val="NormalTok"/>
-        </w:rPr>
-        <w:t xml:space="preserve"> img.shape[</w:t>
-      </w:r>
-      <w:r>
-        <w:rPr>
-          <w:rStyle w:val="DecValTok"/>
-        </w:rPr>
-        <w:t xml:space="preserve">2</w:t>
-      </w:r>
-      <w:r>
-        <w:rPr>
-          <w:rStyle w:val="NormalTok"/>
-        </w:rPr>
-        <w:t xml:space="preserve">] </w:t>
-      </w:r>
-      <w:r>
-        <w:rPr>
-          <w:rStyle w:val="OperatorTok"/>
-        </w:rPr>
-        <w:t xml:space="preserve">==</w:t>
-      </w:r>
-      <w:r>
-        <w:rPr>
-          <w:rStyle w:val="NormalTok"/>
-        </w:rPr>
-        <w:t xml:space="preserve"> </w:t>
-      </w:r>
-      <w:r>
-        <w:rPr>
-          <w:rStyle w:val="DecValTok"/>
-        </w:rPr>
-        <w:t xml:space="preserve">4</w:t>
-      </w:r>
-      <w:r>
-        <w:rPr>
-          <w:rStyle w:val="NormalTok"/>
-        </w:rPr>
-        <w:t xml:space="preserve">:</w:t>
-      </w:r>
-      <w:r>
-        <w:br/>
-      </w:r>
-      <w:r>
-        <w:rPr>
-          <w:rStyle w:val="NormalTok"/>
-        </w:rPr>
-        <w:t xml:space="preserve">        img </w:t>
-      </w:r>
-      <w:r>
-        <w:rPr>
-          <w:rStyle w:val="OperatorTok"/>
-        </w:rPr>
-        <w:t xml:space="preserve">=</w:t>
-      </w:r>
-      <w:r>
-        <w:rPr>
-          <w:rStyle w:val="NormalTok"/>
-        </w:rPr>
-        <w:t xml:space="preserve"> img[..., :</w:t>
-      </w:r>
-      <w:r>
-        <w:rPr>
-          <w:rStyle w:val="DecValTok"/>
-        </w:rPr>
-        <w:t xml:space="preserve">3</w:t>
-      </w:r>
-      <w:r>
-        <w:rPr>
-          <w:rStyle w:val="NormalTok"/>
-        </w:rPr>
-        <w:t xml:space="preserve">]</w:t>
-      </w:r>
-      <w:r>
-        <w:br/>
-      </w:r>
-      <w:r>
-        <w:rPr>
-          <w:rStyle w:val="NormalTok"/>
-        </w:rPr>
-        <w:t xml:space="preserve">    </w:t>
-      </w:r>
-      <w:r>
-        <w:rPr>
-          <w:rStyle w:val="ControlFlowTok"/>
-        </w:rPr>
-        <w:t xml:space="preserve">return</w:t>
-      </w:r>
-      <w:r>
-        <w:rPr>
-          <w:rStyle w:val="NormalTok"/>
-        </w:rPr>
-        <w:t xml:space="preserve"> np.dot(img[..., :</w:t>
-      </w:r>
-      <w:r>
-        <w:rPr>
-          <w:rStyle w:val="DecValTok"/>
-        </w:rPr>
-        <w:t xml:space="preserve">3</w:t>
-      </w:r>
-      <w:r>
-        <w:rPr>
-          <w:rStyle w:val="NormalTok"/>
-        </w:rPr>
-        <w:t xml:space="preserve">], [</w:t>
-      </w:r>
-      <w:r>
-        <w:rPr>
-          <w:rStyle w:val="FloatTok"/>
-        </w:rPr>
-        <w:t xml:space="preserve">0.299</w:t>
-      </w:r>
-      <w:r>
-        <w:rPr>
-          <w:rStyle w:val="NormalTok"/>
-        </w:rPr>
-        <w:t xml:space="preserve">, </w:t>
-      </w:r>
-      <w:r>
-        <w:rPr>
-          <w:rStyle w:val="FloatTok"/>
-        </w:rPr>
-        <w:t xml:space="preserve">0.587</w:t>
-      </w:r>
-      <w:r>
-        <w:rPr>
-          <w:rStyle w:val="NormalTok"/>
-        </w:rPr>
-        <w:t xml:space="preserve">, </w:t>
-      </w:r>
-      <w:r>
-        <w:rPr>
-          <w:rStyle w:val="FloatTok"/>
-        </w:rPr>
-        <w:t xml:space="preserve">0.114</w:t>
-      </w:r>
-      <w:r>
-        <w:rPr>
-          <w:rStyle w:val="NormalTok"/>
-        </w:rPr>
-        <w:t xml:space="preserve">])</w:t>
-      </w:r>
-      <w:r>
-        <w:br/>
-      </w:r>
-      <w:r>
-        <w:br/>
-      </w:r>
-      <w:r>
-        <w:br/>
-      </w:r>
-      <w:r>
-        <w:rPr>
-          <w:rStyle w:val="NormalTok"/>
-        </w:rPr>
-        <w:t xml:space="preserve">grays </w:t>
-      </w:r>
-      <w:r>
-        <w:rPr>
-          <w:rStyle w:val="OperatorTok"/>
-        </w:rPr>
-        <w:t xml:space="preserve">=</w:t>
-      </w:r>
-      <w:r>
-        <w:rPr>
-          <w:rStyle w:val="NormalTok"/>
-        </w:rPr>
-        <w:t xml:space="preserve"> [to_grayscale(img) </w:t>
-      </w:r>
-      <w:r>
-        <w:rPr>
-          <w:rStyle w:val="ControlFlowTok"/>
-        </w:rPr>
-        <w:t xml:space="preserve">for</w:t>
-      </w:r>
-      <w:r>
-        <w:rPr>
-          <w:rStyle w:val="NormalTok"/>
-        </w:rPr>
-        <w:t xml:space="preserve"> img </w:t>
-      </w:r>
-      <w:r>
-        <w:rPr>
-          <w:rStyle w:val="KeywordTok"/>
-        </w:rPr>
-        <w:t xml:space="preserve">in</w:t>
-      </w:r>
-      <w:r>
-        <w:rPr>
-          <w:rStyle w:val="NormalTok"/>
-        </w:rPr>
-        <w:t xml:space="preserve"> images]</w:t>
-      </w:r>
-    </w:p>
-    <w:bookmarkEnd w:id="21"/>
-    <w:bookmarkStart w:id="22" w:name="gamma-reduction"/>
-    <w:p>
-      <w:pPr>
-        <w:pStyle w:val="Heading3"/>
-      </w:pPr>
-      <w:r>
-        <w:t xml:space="preserve">Gamma Reduction</w:t>
+          <w:rStyle w:val="VerbatimChar"/>
+        </w:rPr>
+        <w:t xml:space="preserve">I_(x,y)(r,g,b) = 255 * ( (I_(x,y)(r,g,b)) / 255 )^(1/γ)</w:t>
       </w:r>
     </w:p>
     <w:p>
@@ -791,7 +1128,7 @@
         <w:pStyle w:val="FirstParagraph"/>
       </w:pPr>
       <w:r>
-        <w:t xml:space="preserve">Застосовуємо гама-корекцію для зменшення яскравості зображення. Гама-зменшення (з коефіцієнтом γ = 0.5) приглушує яскраві пікселі, роблячи зображення темнішим та зменшуючи контрастність.</w:t>
+        <w:t xml:space="preserve">де 0 &lt; γ &lt; 1</w:t>
       </w:r>
     </w:p>
     <w:p>
@@ -856,31 +1193,7 @@
         <w:rPr>
           <w:rStyle w:val="NormalTok"/>
         </w:rPr>
-        <w:t xml:space="preserve">    img </w:t>
-      </w:r>
-      <w:r>
-        <w:rPr>
-          <w:rStyle w:val="OperatorTok"/>
-        </w:rPr>
-        <w:t xml:space="preserve">/=</w:t>
-      </w:r>
-      <w:r>
-        <w:rPr>
-          <w:rStyle w:val="NormalTok"/>
-        </w:rPr>
-        <w:t xml:space="preserve"> img.</w:t>
-      </w:r>
-      <w:r>
-        <w:rPr>
-          <w:rStyle w:val="BuiltInTok"/>
-        </w:rPr>
-        <w:t xml:space="preserve">max</w:t>
-      </w:r>
-      <w:r>
-        <w:rPr>
-          <w:rStyle w:val="NormalTok"/>
-        </w:rPr>
-        <w:t xml:space="preserve">() </w:t>
+        <w:t xml:space="preserve">    </w:t>
       </w:r>
       <w:r>
         <w:rPr>
@@ -892,25 +1205,13 @@
         <w:rPr>
           <w:rStyle w:val="NormalTok"/>
         </w:rPr>
-        <w:t xml:space="preserve"> img.</w:t>
-      </w:r>
-      <w:r>
-        <w:rPr>
-          <w:rStyle w:val="BuiltInTok"/>
-        </w:rPr>
-        <w:t xml:space="preserve">max</w:t>
-      </w:r>
-      <w:r>
-        <w:rPr>
-          <w:rStyle w:val="NormalTok"/>
-        </w:rPr>
-        <w:t xml:space="preserve">() </w:t>
-      </w:r>
-      <w:r>
-        <w:rPr>
-          <w:rStyle w:val="OperatorTok"/>
-        </w:rPr>
-        <w:t xml:space="preserve">&gt;</w:t>
+        <w:t xml:space="preserve"> img.ndim </w:t>
+      </w:r>
+      <w:r>
+        <w:rPr>
+          <w:rStyle w:val="OperatorTok"/>
+        </w:rPr>
+        <w:t xml:space="preserve">==</w:t>
       </w:r>
       <w:r>
         <w:rPr>
@@ -922,6 +1223,87 @@
         <w:rPr>
           <w:rStyle w:val="DecValTok"/>
         </w:rPr>
+        <w:t xml:space="preserve">3</w:t>
+      </w:r>
+      <w:r>
+        <w:rPr>
+          <w:rStyle w:val="NormalTok"/>
+        </w:rPr>
+        <w:t xml:space="preserve">:</w:t>
+      </w:r>
+      <w:r>
+        <w:br/>
+      </w:r>
+      <w:r>
+        <w:rPr>
+          <w:rStyle w:val="NormalTok"/>
+        </w:rPr>
+        <w:t xml:space="preserve">        </w:t>
+      </w:r>
+      <w:r>
+        <w:rPr>
+          <w:rStyle w:val="ControlFlowTok"/>
+        </w:rPr>
+        <w:t xml:space="preserve">return</w:t>
+      </w:r>
+      <w:r>
+        <w:rPr>
+          <w:rStyle w:val="NormalTok"/>
+        </w:rPr>
+        <w:t xml:space="preserve"> np.clip(</w:t>
+      </w:r>
+      <w:r>
+        <w:rPr>
+          <w:rStyle w:val="FloatTok"/>
+        </w:rPr>
+        <w:t xml:space="preserve">255.0</w:t>
+      </w:r>
+      <w:r>
+        <w:rPr>
+          <w:rStyle w:val="NormalTok"/>
+        </w:rPr>
+        <w:t xml:space="preserve"> </w:t>
+      </w:r>
+      <w:r>
+        <w:rPr>
+          <w:rStyle w:val="OperatorTok"/>
+        </w:rPr>
+        <w:t xml:space="preserve">*</w:t>
+      </w:r>
+      <w:r>
+        <w:rPr>
+          <w:rStyle w:val="NormalTok"/>
+        </w:rPr>
+        <w:t xml:space="preserve"> np.power(img </w:t>
+      </w:r>
+      <w:r>
+        <w:rPr>
+          <w:rStyle w:val="OperatorTok"/>
+        </w:rPr>
+        <w:t xml:space="preserve">/</w:t>
+      </w:r>
+      <w:r>
+        <w:rPr>
+          <w:rStyle w:val="NormalTok"/>
+        </w:rPr>
+        <w:t xml:space="preserve"> </w:t>
+      </w:r>
+      <w:r>
+        <w:rPr>
+          <w:rStyle w:val="FloatTok"/>
+        </w:rPr>
+        <w:t xml:space="preserve">255.0</w:t>
+      </w:r>
+      <w:r>
+        <w:rPr>
+          <w:rStyle w:val="NormalTok"/>
+        </w:rPr>
+        <w:t xml:space="preserve">, </w:t>
+      </w:r>
+      <w:r>
+        <w:rPr>
+          <w:rStyle w:val="DecValTok"/>
+        </w:rPr>
         <w:t xml:space="preserve">1</w:t>
       </w:r>
       <w:r>
@@ -932,9 +1314,72 @@
       </w:r>
       <w:r>
         <w:rPr>
+          <w:rStyle w:val="OperatorTok"/>
+        </w:rPr>
+        <w:t xml:space="preserve">/</w:t>
+      </w:r>
+      <w:r>
+        <w:rPr>
+          <w:rStyle w:val="NormalTok"/>
+        </w:rPr>
+        <w:t xml:space="preserve"> gamma), </w:t>
+      </w:r>
+      <w:r>
+        <w:rPr>
+          <w:rStyle w:val="DecValTok"/>
+        </w:rPr>
+        <w:t xml:space="preserve">0</w:t>
+      </w:r>
+      <w:r>
+        <w:rPr>
+          <w:rStyle w:val="NormalTok"/>
+        </w:rPr>
+        <w:t xml:space="preserve">, </w:t>
+      </w:r>
+      <w:r>
+        <w:rPr>
+          <w:rStyle w:val="DecValTok"/>
+        </w:rPr>
+        <w:t xml:space="preserve">255</w:t>
+      </w:r>
+      <w:r>
+        <w:rPr>
+          <w:rStyle w:val="NormalTok"/>
+        </w:rPr>
+        <w:t xml:space="preserve">).astype(</w:t>
+      </w:r>
+      <w:r>
+        <w:br/>
+      </w:r>
+      <w:r>
+        <w:rPr>
+          <w:rStyle w:val="NormalTok"/>
+        </w:rPr>
+        <w:t xml:space="preserve">            np.uint8</w:t>
+      </w:r>
+      <w:r>
+        <w:br/>
+      </w:r>
+      <w:r>
+        <w:rPr>
+          <w:rStyle w:val="NormalTok"/>
+        </w:rPr>
+        <w:t xml:space="preserve">        )</w:t>
+      </w:r>
+      <w:r>
+        <w:br/>
+      </w:r>
+      <w:r>
+        <w:rPr>
+          <w:rStyle w:val="NormalTok"/>
+        </w:rPr>
+        <w:t xml:space="preserve">    </w:t>
+      </w:r>
+      <w:r>
+        <w:rPr>
           <w:rStyle w:val="ControlFlowTok"/>
         </w:rPr>
-        <w:t xml:space="preserve">else</w:t>
+        <w:t xml:space="preserve">return</w:t>
       </w:r>
       <w:r>
         <w:rPr>
@@ -946,91 +1391,112 @@
         <w:rPr>
           <w:rStyle w:val="FloatTok"/>
         </w:rPr>
-        <w:t xml:space="preserve">1.0</w:t>
-      </w:r>
-      <w:r>
-        <w:br/>
-      </w:r>
-      <w:r>
-        <w:rPr>
-          <w:rStyle w:val="NormalTok"/>
-        </w:rPr>
-        <w:t xml:space="preserve">    </w:t>
+        <w:t xml:space="preserve">255.0</w:t>
+      </w:r>
+      <w:r>
+        <w:rPr>
+          <w:rStyle w:val="NormalTok"/>
+        </w:rPr>
+        <w:t xml:space="preserve"> </w:t>
+      </w:r>
+      <w:r>
+        <w:rPr>
+          <w:rStyle w:val="OperatorTok"/>
+        </w:rPr>
+        <w:t xml:space="preserve">*</w:t>
+      </w:r>
+      <w:r>
+        <w:rPr>
+          <w:rStyle w:val="NormalTok"/>
+        </w:rPr>
+        <w:t xml:space="preserve"> np.power(img </w:t>
+      </w:r>
+      <w:r>
+        <w:rPr>
+          <w:rStyle w:val="OperatorTok"/>
+        </w:rPr>
+        <w:t xml:space="preserve">/</w:t>
+      </w:r>
+      <w:r>
+        <w:rPr>
+          <w:rStyle w:val="NormalTok"/>
+        </w:rPr>
+        <w:t xml:space="preserve"> </w:t>
+      </w:r>
+      <w:r>
+        <w:rPr>
+          <w:rStyle w:val="FloatTok"/>
+        </w:rPr>
+        <w:t xml:space="preserve">255.0</w:t>
+      </w:r>
+      <w:r>
+        <w:rPr>
+          <w:rStyle w:val="NormalTok"/>
+        </w:rPr>
+        <w:t xml:space="preserve">, </w:t>
+      </w:r>
+      <w:r>
+        <w:rPr>
+          <w:rStyle w:val="DecValTok"/>
+        </w:rPr>
+        <w:t xml:space="preserve">1</w:t>
+      </w:r>
+      <w:r>
+        <w:rPr>
+          <w:rStyle w:val="NormalTok"/>
+        </w:rPr>
+        <w:t xml:space="preserve"> </w:t>
+      </w:r>
+      <w:r>
+        <w:rPr>
+          <w:rStyle w:val="OperatorTok"/>
+        </w:rPr>
+        <w:t xml:space="preserve">/</w:t>
+      </w:r>
+      <w:r>
+        <w:rPr>
+          <w:rStyle w:val="NormalTok"/>
+        </w:rPr>
+        <w:t xml:space="preserve"> gamma)</w:t>
+      </w:r>
+      <w:r>
+        <w:br/>
+      </w:r>
+      <w:r>
+        <w:br/>
+      </w:r>
+      <w:r>
+        <w:br/>
+      </w:r>
+      <w:r>
+        <w:rPr>
+          <w:rStyle w:val="NormalTok"/>
+        </w:rPr>
+        <w:t xml:space="preserve">gamma_imgs </w:t>
+      </w:r>
+      <w:r>
+        <w:rPr>
+          <w:rStyle w:val="OperatorTok"/>
+        </w:rPr>
+        <w:t xml:space="preserve">=</w:t>
+      </w:r>
+      <w:r>
+        <w:rPr>
+          <w:rStyle w:val="NormalTok"/>
+        </w:rPr>
+        <w:t xml:space="preserve"> [gamma_reduce(img) </w:t>
       </w:r>
       <w:r>
         <w:rPr>
           <w:rStyle w:val="ControlFlowTok"/>
         </w:rPr>
-        <w:t xml:space="preserve">return</w:t>
-      </w:r>
-      <w:r>
-        <w:rPr>
-          <w:rStyle w:val="NormalTok"/>
-        </w:rPr>
-        <w:t xml:space="preserve"> np.power(img, </w:t>
-      </w:r>
-      <w:r>
-        <w:rPr>
-          <w:rStyle w:val="DecValTok"/>
-        </w:rPr>
-        <w:t xml:space="preserve">1</w:t>
-      </w:r>
-      <w:r>
-        <w:rPr>
-          <w:rStyle w:val="NormalTok"/>
-        </w:rPr>
-        <w:t xml:space="preserve"> </w:t>
-      </w:r>
-      <w:r>
-        <w:rPr>
-          <w:rStyle w:val="OperatorTok"/>
-        </w:rPr>
-        <w:t xml:space="preserve">/</w:t>
-      </w:r>
-      <w:r>
-        <w:rPr>
-          <w:rStyle w:val="NormalTok"/>
-        </w:rPr>
-        <w:t xml:space="preserve"> gamma)</w:t>
-      </w:r>
-      <w:r>
-        <w:br/>
-      </w:r>
-      <w:r>
-        <w:br/>
-      </w:r>
-      <w:r>
-        <w:br/>
-      </w:r>
-      <w:r>
-        <w:rPr>
-          <w:rStyle w:val="NormalTok"/>
-        </w:rPr>
-        <w:t xml:space="preserve">gamma_imgs </w:t>
-      </w:r>
-      <w:r>
-        <w:rPr>
-          <w:rStyle w:val="OperatorTok"/>
-        </w:rPr>
-        <w:t xml:space="preserve">=</w:t>
-      </w:r>
-      <w:r>
-        <w:rPr>
-          <w:rStyle w:val="NormalTok"/>
-        </w:rPr>
-        <w:t xml:space="preserve"> [gamma_reduce(g) </w:t>
-      </w:r>
-      <w:r>
-        <w:rPr>
-          <w:rStyle w:val="ControlFlowTok"/>
-        </w:rPr>
         <w:t xml:space="preserve">for</w:t>
       </w:r>
       <w:r>
         <w:rPr>
           <w:rStyle w:val="NormalTok"/>
         </w:rPr>
-        <w:t xml:space="preserve"> g </w:t>
+        <w:t xml:space="preserve"> img </w:t>
       </w:r>
       <w:r>
         <w:rPr>
@@ -1042,11 +1508,11 @@
         <w:rPr>
           <w:rStyle w:val="NormalTok"/>
         </w:rPr>
-        <w:t xml:space="preserve"> grays]</w:t>
+        <w:t xml:space="preserve"> images]</w:t>
       </w:r>
     </w:p>
-    <w:bookmarkEnd w:id="22"/>
-    <w:bookmarkStart w:id="26" w:name="display-results"/>
+    <w:bookmarkEnd w:id="21"/>
+    <w:bookmarkStart w:id="25" w:name="display-results"/>
     <w:p>
       <w:pPr>
         <w:pStyle w:val="Heading3"/>
@@ -1060,7 +1526,7 @@
         <w:pStyle w:val="FirstParagraph"/>
       </w:pPr>
       <w:r>
-        <w:t xml:space="preserve">Візуалізуємо результати обробки зображень, порівнюючи оригінальні сірі зображення з результатами гама-зменшення. Кожне зображення відображається у відтінках сірого для кращого сприйняття змін.</w:t>
+        <w:t xml:space="preserve">Візуалізуємо результати обробки зображень, порівнюючи оригінальні зображення з результатами гама-зменшення.</w:t>
       </w:r>
     </w:p>
     <w:p>
@@ -1284,6 +1750,192 @@
         <w:rPr>
           <w:rStyle w:val="NormalTok"/>
         </w:rPr>
+        <w:t xml:space="preserve">    </w:t>
+      </w:r>
+      <w:r>
+        <w:rPr>
+          <w:rStyle w:val="ControlFlowTok"/>
+        </w:rPr>
+        <w:t xml:space="preserve">if</w:t>
+      </w:r>
+      <w:r>
+        <w:rPr>
+          <w:rStyle w:val="NormalTok"/>
+        </w:rPr>
+        <w:t xml:space="preserve"> images[i].ndim </w:t>
+      </w:r>
+      <w:r>
+        <w:rPr>
+          <w:rStyle w:val="OperatorTok"/>
+        </w:rPr>
+        <w:t xml:space="preserve">==</w:t>
+      </w:r>
+      <w:r>
+        <w:rPr>
+          <w:rStyle w:val="NormalTok"/>
+        </w:rPr>
+        <w:t xml:space="preserve"> </w:t>
+      </w:r>
+      <w:r>
+        <w:rPr>
+          <w:rStyle w:val="DecValTok"/>
+        </w:rPr>
+        <w:t xml:space="preserve">3</w:t>
+      </w:r>
+      <w:r>
+        <w:rPr>
+          <w:rStyle w:val="NormalTok"/>
+        </w:rPr>
+        <w:t xml:space="preserve">:</w:t>
+      </w:r>
+      <w:r>
+        <w:br/>
+      </w:r>
+      <w:r>
+        <w:rPr>
+          <w:rStyle w:val="NormalTok"/>
+        </w:rPr>
+        <w:t xml:space="preserve">        axs[i, </w:t>
+      </w:r>
+      <w:r>
+        <w:rPr>
+          <w:rStyle w:val="DecValTok"/>
+        </w:rPr>
+        <w:t xml:space="preserve">0</w:t>
+      </w:r>
+      <w:r>
+        <w:rPr>
+          <w:rStyle w:val="NormalTok"/>
+        </w:rPr>
+        <w:t xml:space="preserve">].imshow(images[i])</w:t>
+      </w:r>
+      <w:r>
+        <w:br/>
+      </w:r>
+      <w:r>
+        <w:rPr>
+          <w:rStyle w:val="NormalTok"/>
+        </w:rPr>
+        <w:t xml:space="preserve">        axs[i, </w:t>
+      </w:r>
+      <w:r>
+        <w:rPr>
+          <w:rStyle w:val="DecValTok"/>
+        </w:rPr>
+        <w:t xml:space="preserve">1</w:t>
+      </w:r>
+      <w:r>
+        <w:rPr>
+          <w:rStyle w:val="NormalTok"/>
+        </w:rPr>
+        <w:t xml:space="preserve">].imshow(gamma_imgs[i])</w:t>
+      </w:r>
+      <w:r>
+        <w:br/>
+      </w:r>
+      <w:r>
+        <w:rPr>
+          <w:rStyle w:val="NormalTok"/>
+        </w:rPr>
+        <w:t xml:space="preserve">    </w:t>
+      </w:r>
+      <w:r>
+        <w:rPr>
+          <w:rStyle w:val="ControlFlowTok"/>
+        </w:rPr>
+        <w:t xml:space="preserve">else</w:t>
+      </w:r>
+      <w:r>
+        <w:rPr>
+          <w:rStyle w:val="NormalTok"/>
+        </w:rPr>
+        <w:t xml:space="preserve">:</w:t>
+      </w:r>
+      <w:r>
+        <w:br/>
+      </w:r>
+      <w:r>
+        <w:rPr>
+          <w:rStyle w:val="NormalTok"/>
+        </w:rPr>
+        <w:t xml:space="preserve">        axs[i, </w:t>
+      </w:r>
+      <w:r>
+        <w:rPr>
+          <w:rStyle w:val="DecValTok"/>
+        </w:rPr>
+        <w:t xml:space="preserve">0</w:t>
+      </w:r>
+      <w:r>
+        <w:rPr>
+          <w:rStyle w:val="NormalTok"/>
+        </w:rPr>
+        <w:t xml:space="preserve">].imshow(images[i], cmap</w:t>
+      </w:r>
+      <w:r>
+        <w:rPr>
+          <w:rStyle w:val="OperatorTok"/>
+        </w:rPr>
+        <w:t xml:space="preserve">=</w:t>
+      </w:r>
+      <w:r>
+        <w:rPr>
+          <w:rStyle w:val="StringTok"/>
+        </w:rPr>
+        <w:t xml:space="preserve">"gray"</w:t>
+      </w:r>
+      <w:r>
+        <w:rPr>
+          <w:rStyle w:val="NormalTok"/>
+        </w:rPr>
+        <w:t xml:space="preserve">)</w:t>
+      </w:r>
+      <w:r>
+        <w:br/>
+      </w:r>
+      <w:r>
+        <w:rPr>
+          <w:rStyle w:val="NormalTok"/>
+        </w:rPr>
+        <w:t xml:space="preserve">        axs[i, </w:t>
+      </w:r>
+      <w:r>
+        <w:rPr>
+          <w:rStyle w:val="DecValTok"/>
+        </w:rPr>
+        <w:t xml:space="preserve">1</w:t>
+      </w:r>
+      <w:r>
+        <w:rPr>
+          <w:rStyle w:val="NormalTok"/>
+        </w:rPr>
+        <w:t xml:space="preserve">].imshow(gamma_imgs[i], cmap</w:t>
+      </w:r>
+      <w:r>
+        <w:rPr>
+          <w:rStyle w:val="OperatorTok"/>
+        </w:rPr>
+        <w:t xml:space="preserve">=</w:t>
+      </w:r>
+      <w:r>
+        <w:rPr>
+          <w:rStyle w:val="StringTok"/>
+        </w:rPr>
+        <w:t xml:space="preserve">"gray"</w:t>
+      </w:r>
+      <w:r>
+        <w:rPr>
+          <w:rStyle w:val="NormalTok"/>
+        </w:rPr>
+        <w:t xml:space="preserve">)</w:t>
+      </w:r>
+      <w:r>
+        <w:br/>
+      </w:r>
+      <w:r>
+        <w:rPr>
+          <w:rStyle w:val="NormalTok"/>
+        </w:rPr>
         <w:t xml:space="preserve">    axs[i, </w:t>
       </w:r>
       <w:r>
@@ -1296,19 +1948,13 @@
         <w:rPr>
           <w:rStyle w:val="NormalTok"/>
         </w:rPr>
-        <w:t xml:space="preserve">].imshow(grays[i], cmap</w:t>
-      </w:r>
-      <w:r>
-        <w:rPr>
-          <w:rStyle w:val="OperatorTok"/>
-        </w:rPr>
-        <w:t xml:space="preserve">=</w:t>
+        <w:t xml:space="preserve">].set_title(</w:t>
       </w:r>
       <w:r>
         <w:rPr>
           <w:rStyle w:val="StringTok"/>
         </w:rPr>
-        <w:t xml:space="preserve">"gray"</w:t>
+        <w:t xml:space="preserve">"Original"</w:t>
       </w:r>
       <w:r>
         <w:rPr>
@@ -1335,85 +1981,13 @@
         <w:rPr>
           <w:rStyle w:val="NormalTok"/>
         </w:rPr>
-        <w:t xml:space="preserve">].set_title(</w:t>
+        <w:t xml:space="preserve">].axis(</w:t>
       </w:r>
       <w:r>
         <w:rPr>
           <w:rStyle w:val="StringTok"/>
         </w:rPr>
-        <w:t xml:space="preserve">"Original Grayscale"</w:t>
-      </w:r>
-      <w:r>
-        <w:rPr>
-          <w:rStyle w:val="NormalTok"/>
-        </w:rPr>
-        <w:t xml:space="preserve">)</w:t>
-      </w:r>
-      <w:r>
-        <w:br/>
-      </w:r>
-      <w:r>
-        <w:rPr>
-          <w:rStyle w:val="NormalTok"/>
-        </w:rPr>
-        <w:t xml:space="preserve">    axs[i, </w:t>
-      </w:r>
-      <w:r>
-        <w:rPr>
-          <w:rStyle w:val="DecValTok"/>
-        </w:rPr>
-        <w:t xml:space="preserve">0</w:t>
-      </w:r>
-      <w:r>
-        <w:rPr>
-          <w:rStyle w:val="NormalTok"/>
-        </w:rPr>
-        <w:t xml:space="preserve">].axis(</w:t>
-      </w:r>
-      <w:r>
-        <w:rPr>
-          <w:rStyle w:val="StringTok"/>
-        </w:rPr>
         <w:t xml:space="preserve">"off"</w:t>
-      </w:r>
-      <w:r>
-        <w:rPr>
-          <w:rStyle w:val="NormalTok"/>
-        </w:rPr>
-        <w:t xml:space="preserve">)</w:t>
-      </w:r>
-      <w:r>
-        <w:br/>
-      </w:r>
-      <w:r>
-        <w:rPr>
-          <w:rStyle w:val="NormalTok"/>
-        </w:rPr>
-        <w:t xml:space="preserve">    axs[i, </w:t>
-      </w:r>
-      <w:r>
-        <w:rPr>
-          <w:rStyle w:val="DecValTok"/>
-        </w:rPr>
-        <w:t xml:space="preserve">1</w:t>
-      </w:r>
-      <w:r>
-        <w:rPr>
-          <w:rStyle w:val="NormalTok"/>
-        </w:rPr>
-        <w:t xml:space="preserve">].imshow(gamma_imgs[i], cmap</w:t>
-      </w:r>
-      <w:r>
-        <w:rPr>
-          <w:rStyle w:val="OperatorTok"/>
-        </w:rPr>
-        <w:t xml:space="preserve">=</w:t>
-      </w:r>
-      <w:r>
-        <w:rPr>
-          <w:rStyle w:val="StringTok"/>
-        </w:rPr>
-        <w:t xml:space="preserve">"gray"</w:t>
       </w:r>
       <w:r>
         <w:rPr>
@@ -1515,18 +2089,18 @@
           <wp:inline>
             <wp:extent cx="5334000" cy="5961084"/>
             <wp:effectExtent b="0" l="0" r="0" t="0"/>
-            <wp:docPr descr="" title="" id="24" name="Picture"/>
+            <wp:docPr descr="" title="" id="23" name="Picture"/>
             <a:graphic>
               <a:graphicData uri="http://schemas.openxmlformats.org/drawingml/2006/picture">
                 <pic:pic>
                   <pic:nvPicPr>
-                    <pic:cNvPr descr="lab1_files/figure-docx/cell-5-output-1.png" id="25" name="Picture"/>
+                    <pic:cNvPr descr="lab1_files/figure-docx/cell-4-output-1.png" id="24" name="Picture"/>
                     <pic:cNvPicPr>
                       <a:picLocks noChangeArrowheads="1" noChangeAspect="1"/>
                     </pic:cNvPicPr>
                   </pic:nvPicPr>
                   <pic:blipFill>
-                    <a:blip r:embed="rId23"/>
+                    <a:blip r:embed="rId22"/>
                     <a:stretch>
                       <a:fillRect/>
                     </a:stretch>
@@ -1553,8 +2127,8 @@
         </w:drawing>
       </w:r>
     </w:p>
-    <w:bookmarkEnd w:id="26"/>
-    <w:bookmarkStart w:id="27" w:name="additional-task-opening"/>
+    <w:bookmarkEnd w:id="25"/>
+    <w:bookmarkStart w:id="26" w:name="additional-task-opening"/>
     <w:p>
       <w:pPr>
         <w:pStyle w:val="Heading3"/>
@@ -1616,6 +2190,174 @@
         <w:rPr>
           <w:rStyle w:val="NormalTok"/>
         </w:rPr>
+        <w:t xml:space="preserve">    </w:t>
+      </w:r>
+      <w:r>
+        <w:rPr>
+          <w:rStyle w:val="ControlFlowTok"/>
+        </w:rPr>
+        <w:t xml:space="preserve">if</w:t>
+      </w:r>
+      <w:r>
+        <w:rPr>
+          <w:rStyle w:val="NormalTok"/>
+        </w:rPr>
+        <w:t xml:space="preserve"> img.ndim </w:t>
+      </w:r>
+      <w:r>
+        <w:rPr>
+          <w:rStyle w:val="OperatorTok"/>
+        </w:rPr>
+        <w:t xml:space="preserve">==</w:t>
+      </w:r>
+      <w:r>
+        <w:rPr>
+          <w:rStyle w:val="NormalTok"/>
+        </w:rPr>
+        <w:t xml:space="preserve"> </w:t>
+      </w:r>
+      <w:r>
+        <w:rPr>
+          <w:rStyle w:val="DecValTok"/>
+        </w:rPr>
+        <w:t xml:space="preserve">3</w:t>
+      </w:r>
+      <w:r>
+        <w:rPr>
+          <w:rStyle w:val="NormalTok"/>
+        </w:rPr>
+        <w:t xml:space="preserve">:</w:t>
+      </w:r>
+      <w:r>
+        <w:br/>
+      </w:r>
+      <w:r>
+        <w:rPr>
+          <w:rStyle w:val="NormalTok"/>
+        </w:rPr>
+        <w:t xml:space="preserve">        result </w:t>
+      </w:r>
+      <w:r>
+        <w:rPr>
+          <w:rStyle w:val="OperatorTok"/>
+        </w:rPr>
+        <w:t xml:space="preserve">=</w:t>
+      </w:r>
+      <w:r>
+        <w:rPr>
+          <w:rStyle w:val="NormalTok"/>
+        </w:rPr>
+        <w:t xml:space="preserve"> np.zeros_like(img)</w:t>
+      </w:r>
+      <w:r>
+        <w:br/>
+      </w:r>
+      <w:r>
+        <w:rPr>
+          <w:rStyle w:val="NormalTok"/>
+        </w:rPr>
+        <w:t xml:space="preserve">        </w:t>
+      </w:r>
+      <w:r>
+        <w:rPr>
+          <w:rStyle w:val="ControlFlowTok"/>
+        </w:rPr>
+        <w:t xml:space="preserve">for</w:t>
+      </w:r>
+      <w:r>
+        <w:rPr>
+          <w:rStyle w:val="NormalTok"/>
+        </w:rPr>
+        <w:t xml:space="preserve"> c </w:t>
+      </w:r>
+      <w:r>
+        <w:rPr>
+          <w:rStyle w:val="KeywordTok"/>
+        </w:rPr>
+        <w:t xml:space="preserve">in</w:t>
+      </w:r>
+      <w:r>
+        <w:rPr>
+          <w:rStyle w:val="NormalTok"/>
+        </w:rPr>
+        <w:t xml:space="preserve"> </w:t>
+      </w:r>
+      <w:r>
+        <w:rPr>
+          <w:rStyle w:val="BuiltInTok"/>
+        </w:rPr>
+        <w:t xml:space="preserve">range</w:t>
+      </w:r>
+      <w:r>
+        <w:rPr>
+          <w:rStyle w:val="NormalTok"/>
+        </w:rPr>
+        <w:t xml:space="preserve">(</w:t>
+      </w:r>
+      <w:r>
+        <w:rPr>
+          <w:rStyle w:val="DecValTok"/>
+        </w:rPr>
+        <w:t xml:space="preserve">3</w:t>
+      </w:r>
+      <w:r>
+        <w:rPr>
+          <w:rStyle w:val="NormalTok"/>
+        </w:rPr>
+        <w:t xml:space="preserve">):</w:t>
+      </w:r>
+      <w:r>
+        <w:br/>
+      </w:r>
+      <w:r>
+        <w:rPr>
+          <w:rStyle w:val="NormalTok"/>
+        </w:rPr>
+        <w:t xml:space="preserve">            result[..., c] </w:t>
+      </w:r>
+      <w:r>
+        <w:rPr>
+          <w:rStyle w:val="OperatorTok"/>
+        </w:rPr>
+        <w:t xml:space="preserve">=</w:t>
+      </w:r>
+      <w:r>
+        <w:rPr>
+          <w:rStyle w:val="NormalTok"/>
+        </w:rPr>
+        <w:t xml:space="preserve"> erode(img[..., c], kernel)</w:t>
+      </w:r>
+      <w:r>
+        <w:br/>
+      </w:r>
+      <w:r>
+        <w:rPr>
+          <w:rStyle w:val="NormalTok"/>
+        </w:rPr>
+        <w:t xml:space="preserve">        </w:t>
+      </w:r>
+      <w:r>
+        <w:rPr>
+          <w:rStyle w:val="ControlFlowTok"/>
+        </w:rPr>
+        <w:t xml:space="preserve">return</w:t>
+      </w:r>
+      <w:r>
+        <w:rPr>
+          <w:rStyle w:val="NormalTok"/>
+        </w:rPr>
+        <w:t xml:space="preserve"> result</w:t>
+      </w:r>
+      <w:r>
+        <w:br/>
+      </w:r>
+      <w:r>
+        <w:br/>
+      </w:r>
+      <w:r>
+        <w:rPr>
+          <w:rStyle w:val="NormalTok"/>
+        </w:rPr>
         <w:t xml:space="preserve">    h, w </w:t>
       </w:r>
       <w:r>
@@ -1940,19 +2682,7 @@
         <w:rPr>
           <w:rStyle w:val="NormalTok"/>
         </w:rPr>
-        <w:t xml:space="preserve">(region </w:t>
-      </w:r>
-      <w:r>
-        <w:rPr>
-          <w:rStyle w:val="OperatorTok"/>
-        </w:rPr>
-        <w:t xml:space="preserve">*</w:t>
-      </w:r>
-      <w:r>
-        <w:rPr>
-          <w:rStyle w:val="NormalTok"/>
-        </w:rPr>
-        <w:t xml:space="preserve"> kernel)</w:t>
+        <w:t xml:space="preserve">(region[kernel])</w:t>
       </w:r>
       <w:r>
         <w:br/>
@@ -2003,6 +2733,174 @@
         <w:rPr>
           <w:rStyle w:val="NormalTok"/>
         </w:rPr>
+        <w:t xml:space="preserve">    </w:t>
+      </w:r>
+      <w:r>
+        <w:rPr>
+          <w:rStyle w:val="ControlFlowTok"/>
+        </w:rPr>
+        <w:t xml:space="preserve">if</w:t>
+      </w:r>
+      <w:r>
+        <w:rPr>
+          <w:rStyle w:val="NormalTok"/>
+        </w:rPr>
+        <w:t xml:space="preserve"> img.ndim </w:t>
+      </w:r>
+      <w:r>
+        <w:rPr>
+          <w:rStyle w:val="OperatorTok"/>
+        </w:rPr>
+        <w:t xml:space="preserve">==</w:t>
+      </w:r>
+      <w:r>
+        <w:rPr>
+          <w:rStyle w:val="NormalTok"/>
+        </w:rPr>
+        <w:t xml:space="preserve"> </w:t>
+      </w:r>
+      <w:r>
+        <w:rPr>
+          <w:rStyle w:val="DecValTok"/>
+        </w:rPr>
+        <w:t xml:space="preserve">3</w:t>
+      </w:r>
+      <w:r>
+        <w:rPr>
+          <w:rStyle w:val="NormalTok"/>
+        </w:rPr>
+        <w:t xml:space="preserve">:</w:t>
+      </w:r>
+      <w:r>
+        <w:br/>
+      </w:r>
+      <w:r>
+        <w:rPr>
+          <w:rStyle w:val="NormalTok"/>
+        </w:rPr>
+        <w:t xml:space="preserve">        result </w:t>
+      </w:r>
+      <w:r>
+        <w:rPr>
+          <w:rStyle w:val="OperatorTok"/>
+        </w:rPr>
+        <w:t xml:space="preserve">=</w:t>
+      </w:r>
+      <w:r>
+        <w:rPr>
+          <w:rStyle w:val="NormalTok"/>
+        </w:rPr>
+        <w:t xml:space="preserve"> np.zeros_like(img)</w:t>
+      </w:r>
+      <w:r>
+        <w:br/>
+      </w:r>
+      <w:r>
+        <w:rPr>
+          <w:rStyle w:val="NormalTok"/>
+        </w:rPr>
+        <w:t xml:space="preserve">        </w:t>
+      </w:r>
+      <w:r>
+        <w:rPr>
+          <w:rStyle w:val="ControlFlowTok"/>
+        </w:rPr>
+        <w:t xml:space="preserve">for</w:t>
+      </w:r>
+      <w:r>
+        <w:rPr>
+          <w:rStyle w:val="NormalTok"/>
+        </w:rPr>
+        <w:t xml:space="preserve"> c </w:t>
+      </w:r>
+      <w:r>
+        <w:rPr>
+          <w:rStyle w:val="KeywordTok"/>
+        </w:rPr>
+        <w:t xml:space="preserve">in</w:t>
+      </w:r>
+      <w:r>
+        <w:rPr>
+          <w:rStyle w:val="NormalTok"/>
+        </w:rPr>
+        <w:t xml:space="preserve"> </w:t>
+      </w:r>
+      <w:r>
+        <w:rPr>
+          <w:rStyle w:val="BuiltInTok"/>
+        </w:rPr>
+        <w:t xml:space="preserve">range</w:t>
+      </w:r>
+      <w:r>
+        <w:rPr>
+          <w:rStyle w:val="NormalTok"/>
+        </w:rPr>
+        <w:t xml:space="preserve">(</w:t>
+      </w:r>
+      <w:r>
+        <w:rPr>
+          <w:rStyle w:val="DecValTok"/>
+        </w:rPr>
+        <w:t xml:space="preserve">3</w:t>
+      </w:r>
+      <w:r>
+        <w:rPr>
+          <w:rStyle w:val="NormalTok"/>
+        </w:rPr>
+        <w:t xml:space="preserve">):</w:t>
+      </w:r>
+      <w:r>
+        <w:br/>
+      </w:r>
+      <w:r>
+        <w:rPr>
+          <w:rStyle w:val="NormalTok"/>
+        </w:rPr>
+        <w:t xml:space="preserve">            result[..., c] </w:t>
+      </w:r>
+      <w:r>
+        <w:rPr>
+          <w:rStyle w:val="OperatorTok"/>
+        </w:rPr>
+        <w:t xml:space="preserve">=</w:t>
+      </w:r>
+      <w:r>
+        <w:rPr>
+          <w:rStyle w:val="NormalTok"/>
+        </w:rPr>
+        <w:t xml:space="preserve"> dilate(img[..., c], kernel)</w:t>
+      </w:r>
+      <w:r>
+        <w:br/>
+      </w:r>
+      <w:r>
+        <w:rPr>
+          <w:rStyle w:val="NormalTok"/>
+        </w:rPr>
+        <w:t xml:space="preserve">        </w:t>
+      </w:r>
+      <w:r>
+        <w:rPr>
+          <w:rStyle w:val="ControlFlowTok"/>
+        </w:rPr>
+        <w:t xml:space="preserve">return</w:t>
+      </w:r>
+      <w:r>
+        <w:rPr>
+          <w:rStyle w:val="NormalTok"/>
+        </w:rPr>
+        <w:t xml:space="preserve"> result</w:t>
+      </w:r>
+      <w:r>
+        <w:br/>
+      </w:r>
+      <w:r>
+        <w:br/>
+      </w:r>
+      <w:r>
+        <w:rPr>
+          <w:rStyle w:val="NormalTok"/>
+        </w:rPr>
         <w:t xml:space="preserve">    h, w </w:t>
       </w:r>
       <w:r>
@@ -2327,19 +3225,7 @@
         <w:rPr>
           <w:rStyle w:val="NormalTok"/>
         </w:rPr>
-        <w:t xml:space="preserve">(region </w:t>
-      </w:r>
-      <w:r>
-        <w:rPr>
-          <w:rStyle w:val="OperatorTok"/>
-        </w:rPr>
-        <w:t xml:space="preserve">*</w:t>
-      </w:r>
-      <w:r>
-        <w:rPr>
-          <w:rStyle w:val="NormalTok"/>
-        </w:rPr>
-        <w:t xml:space="preserve"> kernel)</w:t>
+        <w:t xml:space="preserve">(region[kernel])</w:t>
       </w:r>
       <w:r>
         <w:br/>
@@ -2492,7 +3378,7 @@
         <w:rPr>
           <w:rStyle w:val="NormalTok"/>
         </w:rPr>
-        <w:t xml:space="preserve"> [opening(g, kernel) </w:t>
+        <w:t xml:space="preserve"> [opening(img, kernel) </w:t>
       </w:r>
       <w:r>
         <w:rPr>
@@ -2504,7 +3390,7 @@
         <w:rPr>
           <w:rStyle w:val="NormalTok"/>
         </w:rPr>
-        <w:t xml:space="preserve"> g </w:t>
+        <w:t xml:space="preserve"> img </w:t>
       </w:r>
       <w:r>
         <w:rPr>
@@ -2516,11 +3402,11 @@
         <w:rPr>
           <w:rStyle w:val="NormalTok"/>
         </w:rPr>
-        <w:t xml:space="preserve"> grays]</w:t>
+        <w:t xml:space="preserve"> images]</w:t>
       </w:r>
     </w:p>
-    <w:bookmarkEnd w:id="27"/>
-    <w:bookmarkStart w:id="31" w:name="display-opening-results"/>
+    <w:bookmarkEnd w:id="26"/>
+    <w:bookmarkStart w:id="30" w:name="display-opening-results"/>
     <w:p>
       <w:pPr>
         <w:pStyle w:val="Heading3"/>
@@ -2725,6 +3611,192 @@
         <w:rPr>
           <w:rStyle w:val="NormalTok"/>
         </w:rPr>
+        <w:t xml:space="preserve">    </w:t>
+      </w:r>
+      <w:r>
+        <w:rPr>
+          <w:rStyle w:val="ControlFlowTok"/>
+        </w:rPr>
+        <w:t xml:space="preserve">if</w:t>
+      </w:r>
+      <w:r>
+        <w:rPr>
+          <w:rStyle w:val="NormalTok"/>
+        </w:rPr>
+        <w:t xml:space="preserve"> images[i].ndim </w:t>
+      </w:r>
+      <w:r>
+        <w:rPr>
+          <w:rStyle w:val="OperatorTok"/>
+        </w:rPr>
+        <w:t xml:space="preserve">==</w:t>
+      </w:r>
+      <w:r>
+        <w:rPr>
+          <w:rStyle w:val="NormalTok"/>
+        </w:rPr>
+        <w:t xml:space="preserve"> </w:t>
+      </w:r>
+      <w:r>
+        <w:rPr>
+          <w:rStyle w:val="DecValTok"/>
+        </w:rPr>
+        <w:t xml:space="preserve">3</w:t>
+      </w:r>
+      <w:r>
+        <w:rPr>
+          <w:rStyle w:val="NormalTok"/>
+        </w:rPr>
+        <w:t xml:space="preserve">:</w:t>
+      </w:r>
+      <w:r>
+        <w:br/>
+      </w:r>
+      <w:r>
+        <w:rPr>
+          <w:rStyle w:val="NormalTok"/>
+        </w:rPr>
+        <w:t xml:space="preserve">        axs[i, </w:t>
+      </w:r>
+      <w:r>
+        <w:rPr>
+          <w:rStyle w:val="DecValTok"/>
+        </w:rPr>
+        <w:t xml:space="preserve">0</w:t>
+      </w:r>
+      <w:r>
+        <w:rPr>
+          <w:rStyle w:val="NormalTok"/>
+        </w:rPr>
+        <w:t xml:space="preserve">].imshow(images[i])</w:t>
+      </w:r>
+      <w:r>
+        <w:br/>
+      </w:r>
+      <w:r>
+        <w:rPr>
+          <w:rStyle w:val="NormalTok"/>
+        </w:rPr>
+        <w:t xml:space="preserve">        axs[i, </w:t>
+      </w:r>
+      <w:r>
+        <w:rPr>
+          <w:rStyle w:val="DecValTok"/>
+        </w:rPr>
+        <w:t xml:space="preserve">1</w:t>
+      </w:r>
+      <w:r>
+        <w:rPr>
+          <w:rStyle w:val="NormalTok"/>
+        </w:rPr>
+        <w:t xml:space="preserve">].imshow(opened_imgs[i])</w:t>
+      </w:r>
+      <w:r>
+        <w:br/>
+      </w:r>
+      <w:r>
+        <w:rPr>
+          <w:rStyle w:val="NormalTok"/>
+        </w:rPr>
+        <w:t xml:space="preserve">    </w:t>
+      </w:r>
+      <w:r>
+        <w:rPr>
+          <w:rStyle w:val="ControlFlowTok"/>
+        </w:rPr>
+        <w:t xml:space="preserve">else</w:t>
+      </w:r>
+      <w:r>
+        <w:rPr>
+          <w:rStyle w:val="NormalTok"/>
+        </w:rPr>
+        <w:t xml:space="preserve">:</w:t>
+      </w:r>
+      <w:r>
+        <w:br/>
+      </w:r>
+      <w:r>
+        <w:rPr>
+          <w:rStyle w:val="NormalTok"/>
+        </w:rPr>
+        <w:t xml:space="preserve">        axs[i, </w:t>
+      </w:r>
+      <w:r>
+        <w:rPr>
+          <w:rStyle w:val="DecValTok"/>
+        </w:rPr>
+        <w:t xml:space="preserve">0</w:t>
+      </w:r>
+      <w:r>
+        <w:rPr>
+          <w:rStyle w:val="NormalTok"/>
+        </w:rPr>
+        <w:t xml:space="preserve">].imshow(images[i], cmap</w:t>
+      </w:r>
+      <w:r>
+        <w:rPr>
+          <w:rStyle w:val="OperatorTok"/>
+        </w:rPr>
+        <w:t xml:space="preserve">=</w:t>
+      </w:r>
+      <w:r>
+        <w:rPr>
+          <w:rStyle w:val="StringTok"/>
+        </w:rPr>
+        <w:t xml:space="preserve">"gray"</w:t>
+      </w:r>
+      <w:r>
+        <w:rPr>
+          <w:rStyle w:val="NormalTok"/>
+        </w:rPr>
+        <w:t xml:space="preserve">)</w:t>
+      </w:r>
+      <w:r>
+        <w:br/>
+      </w:r>
+      <w:r>
+        <w:rPr>
+          <w:rStyle w:val="NormalTok"/>
+        </w:rPr>
+        <w:t xml:space="preserve">        axs[i, </w:t>
+      </w:r>
+      <w:r>
+        <w:rPr>
+          <w:rStyle w:val="DecValTok"/>
+        </w:rPr>
+        <w:t xml:space="preserve">1</w:t>
+      </w:r>
+      <w:r>
+        <w:rPr>
+          <w:rStyle w:val="NormalTok"/>
+        </w:rPr>
+        <w:t xml:space="preserve">].imshow(opened_imgs[i], cmap</w:t>
+      </w:r>
+      <w:r>
+        <w:rPr>
+          <w:rStyle w:val="OperatorTok"/>
+        </w:rPr>
+        <w:t xml:space="preserve">=</w:t>
+      </w:r>
+      <w:r>
+        <w:rPr>
+          <w:rStyle w:val="StringTok"/>
+        </w:rPr>
+        <w:t xml:space="preserve">"gray"</w:t>
+      </w:r>
+      <w:r>
+        <w:rPr>
+          <w:rStyle w:val="NormalTok"/>
+        </w:rPr>
+        <w:t xml:space="preserve">)</w:t>
+      </w:r>
+      <w:r>
+        <w:br/>
+      </w:r>
+      <w:r>
+        <w:rPr>
+          <w:rStyle w:val="NormalTok"/>
+        </w:rPr>
         <w:t xml:space="preserve">    axs[i, </w:t>
       </w:r>
       <w:r>
@@ -2737,19 +3809,13 @@
         <w:rPr>
           <w:rStyle w:val="NormalTok"/>
         </w:rPr>
-        <w:t xml:space="preserve">].imshow(grays[i], cmap</w:t>
-      </w:r>
-      <w:r>
-        <w:rPr>
-          <w:rStyle w:val="OperatorTok"/>
-        </w:rPr>
-        <w:t xml:space="preserve">=</w:t>
+        <w:t xml:space="preserve">].set_title(</w:t>
       </w:r>
       <w:r>
         <w:rPr>
           <w:rStyle w:val="StringTok"/>
         </w:rPr>
-        <w:t xml:space="preserve">"gray"</w:t>
+        <w:t xml:space="preserve">"Original"</w:t>
       </w:r>
       <w:r>
         <w:rPr>
@@ -2776,85 +3842,13 @@
         <w:rPr>
           <w:rStyle w:val="NormalTok"/>
         </w:rPr>
-        <w:t xml:space="preserve">].set_title(</w:t>
+        <w:t xml:space="preserve">].axis(</w:t>
       </w:r>
       <w:r>
         <w:rPr>
           <w:rStyle w:val="StringTok"/>
         </w:rPr>
-        <w:t xml:space="preserve">"Original Grayscale"</w:t>
-      </w:r>
-      <w:r>
-        <w:rPr>
-          <w:rStyle w:val="NormalTok"/>
-        </w:rPr>
-        <w:t xml:space="preserve">)</w:t>
-      </w:r>
-      <w:r>
-        <w:br/>
-      </w:r>
-      <w:r>
-        <w:rPr>
-          <w:rStyle w:val="NormalTok"/>
-        </w:rPr>
-        <w:t xml:space="preserve">    axs[i, </w:t>
-      </w:r>
-      <w:r>
-        <w:rPr>
-          <w:rStyle w:val="DecValTok"/>
-        </w:rPr>
-        <w:t xml:space="preserve">0</w:t>
-      </w:r>
-      <w:r>
-        <w:rPr>
-          <w:rStyle w:val="NormalTok"/>
-        </w:rPr>
-        <w:t xml:space="preserve">].axis(</w:t>
-      </w:r>
-      <w:r>
-        <w:rPr>
-          <w:rStyle w:val="StringTok"/>
-        </w:rPr>
         <w:t xml:space="preserve">"off"</w:t>
-      </w:r>
-      <w:r>
-        <w:rPr>
-          <w:rStyle w:val="NormalTok"/>
-        </w:rPr>
-        <w:t xml:space="preserve">)</w:t>
-      </w:r>
-      <w:r>
-        <w:br/>
-      </w:r>
-      <w:r>
-        <w:rPr>
-          <w:rStyle w:val="NormalTok"/>
-        </w:rPr>
-        <w:t xml:space="preserve">    axs[i, </w:t>
-      </w:r>
-      <w:r>
-        <w:rPr>
-          <w:rStyle w:val="DecValTok"/>
-        </w:rPr>
-        <w:t xml:space="preserve">1</w:t>
-      </w:r>
-      <w:r>
-        <w:rPr>
-          <w:rStyle w:val="NormalTok"/>
-        </w:rPr>
-        <w:t xml:space="preserve">].imshow(opened_imgs[i], cmap</w:t>
-      </w:r>
-      <w:r>
-        <w:rPr>
-          <w:rStyle w:val="OperatorTok"/>
-        </w:rPr>
-        <w:t xml:space="preserve">=</w:t>
-      </w:r>
-      <w:r>
-        <w:rPr>
-          <w:rStyle w:val="StringTok"/>
-        </w:rPr>
-        <w:t xml:space="preserve">"gray"</w:t>
       </w:r>
       <w:r>
         <w:rPr>
@@ -2956,18 +3950,18 @@
           <wp:inline>
             <wp:extent cx="5334000" cy="5961084"/>
             <wp:effectExtent b="0" l="0" r="0" t="0"/>
-            <wp:docPr descr="" title="" id="29" name="Picture"/>
+            <wp:docPr descr="" title="" id="28" name="Picture"/>
             <a:graphic>
               <a:graphicData uri="http://schemas.openxmlformats.org/drawingml/2006/picture">
                 <pic:pic>
                   <pic:nvPicPr>
-                    <pic:cNvPr descr="lab1_files/figure-docx/cell-7-output-1.png" id="30" name="Picture"/>
+                    <pic:cNvPr descr="lab1_files/figure-docx/cell-6-output-1.png" id="29" name="Picture"/>
                     <pic:cNvPicPr>
                       <a:picLocks noChangeArrowheads="1" noChangeAspect="1"/>
                     </pic:cNvPicPr>
                   </pic:nvPicPr>
                   <pic:blipFill>
-                    <a:blip r:embed="rId28"/>
+                    <a:blip r:embed="rId27"/>
                     <a:stretch>
                       <a:fillRect/>
                     </a:stretch>
@@ -2994,8 +3988,8 @@
         </w:drawing>
       </w:r>
     </w:p>
-    <w:bookmarkEnd w:id="31"/>
-    <w:bookmarkStart w:id="32" w:name="висновки"/>
+    <w:bookmarkEnd w:id="30"/>
+    <w:bookmarkStart w:id="31" w:name="висновки"/>
     <w:p>
       <w:pPr>
         <w:pStyle w:val="Heading3"/>
@@ -3025,7 +4019,7 @@
         </w:numPr>
       </w:pPr>
       <w:r>
-        <w:t xml:space="preserve">Додано морфологічну операцію відкриття (erode → dilate) на рівнях сірого.</w:t>
+        <w:t xml:space="preserve">Додано морфологічну операцію відкриття (erode → dilate).</w:t>
       </w:r>
     </w:p>
     <w:p>
@@ -3040,7 +4034,7 @@
         <w:t xml:space="preserve">Отримані результати відповідають очікуванню: гама-зменшення приглушує яскравість, відкриття прибирає дрібний шум зберігаючи контури.</w:t>
       </w:r>
     </w:p>
-    <w:bookmarkEnd w:id="32"/>
+    <w:bookmarkEnd w:id="31"/>
     <w:sectPr>
       <w:footnotePr>
         <w:numRestart w:val="eachSect"/>

</xml_diff>

<commit_message>
university: cv lab1 final version
</commit_message>
<xml_diff>
--- a/university/computer-vision/lab1/lab1.docx
+++ b/university/computer-vision/lab1/lab1.docx
@@ -70,7 +70,7 @@
         <w:t xml:space="preserve"> </w:t>
       </w:r>
       <w:r>
-        <w:t xml:space="preserve">для читання зображень у різних форматах (PNG, JPG, JPEG).</w:t>
+        <w:t xml:space="preserve">для читання зображень у різних форматах (PNG, JPG).</w:t>
       </w:r>
     </w:p>
     <w:p>
@@ -78,7 +78,7 @@
         <w:pStyle w:val="BodyText"/>
       </w:pPr>
       <w:r>
-        <w:t xml:space="preserve">Також перетворюємо кольорові зображення (тільки половину з них - ті що у .png) у відтінки сірого, використовуючи стандартну формулу зважування каналів RGB. Для зображень з альфа-каналом (RGBA) спочатку видаляємо прозорість, залишаючи лише RGB канали.</w:t>
+        <w:t xml:space="preserve">Також перетворюємо кольорові зображення (тільки половину з них - ті що у .png) у відтінки сірого, використовуючи стандартну формулу зважування каналів RGB.</w:t>
       </w:r>
     </w:p>
     <w:p>
@@ -185,9 +185,6 @@
         <w:br/>
       </w:r>
       <w:r>
-        <w:br/>
-      </w:r>
-      <w:r>
         <w:rPr>
           <w:rStyle w:val="KeywordTok"/>
         </w:rPr>
@@ -227,9 +224,6 @@
         <w:br/>
       </w:r>
       <w:r>
-        <w:br/>
-      </w:r>
-      <w:r>
         <w:rPr>
           <w:rStyle w:val="NormalTok"/>
         </w:rPr>
@@ -392,190 +386,322 @@
         <w:rPr>
           <w:rStyle w:val="NormalTok"/>
         </w:rPr>
+        <w:t xml:space="preserve">))</w:t>
+      </w:r>
+      <w:r>
+        <w:br/>
+      </w:r>
+      <w:r>
+        <w:rPr>
+          <w:rStyle w:val="NormalTok"/>
+        </w:rPr>
+        <w:t xml:space="preserve">    ]</w:t>
+      </w:r>
+      <w:r>
+        <w:br/>
+      </w:r>
+      <w:r>
+        <w:rPr>
+          <w:rStyle w:val="NormalTok"/>
+        </w:rPr>
+        <w:t xml:space="preserve">)</w:t>
+      </w:r>
+      <w:r>
+        <w:br/>
+      </w:r>
+      <w:r>
+        <w:br/>
+      </w:r>
+      <w:r>
+        <w:rPr>
+          <w:rStyle w:val="NormalTok"/>
+        </w:rPr>
+        <w:t xml:space="preserve">images </w:t>
+      </w:r>
+      <w:r>
+        <w:rPr>
+          <w:rStyle w:val="OperatorTok"/>
+        </w:rPr>
+        <w:t xml:space="preserve">=</w:t>
+      </w:r>
+      <w:r>
+        <w:rPr>
+          <w:rStyle w:val="NormalTok"/>
+        </w:rPr>
+        <w:t xml:space="preserve"> []</w:t>
+      </w:r>
+      <w:r>
+        <w:br/>
+      </w:r>
+      <w:r>
+        <w:rPr>
+          <w:rStyle w:val="ControlFlowTok"/>
+        </w:rPr>
+        <w:t xml:space="preserve">for</w:t>
+      </w:r>
+      <w:r>
+        <w:rPr>
+          <w:rStyle w:val="NormalTok"/>
+        </w:rPr>
+        <w:t xml:space="preserve"> f </w:t>
+      </w:r>
+      <w:r>
+        <w:rPr>
+          <w:rStyle w:val="KeywordTok"/>
+        </w:rPr>
+        <w:t xml:space="preserve">in</w:t>
+      </w:r>
+      <w:r>
+        <w:rPr>
+          <w:rStyle w:val="NormalTok"/>
+        </w:rPr>
+        <w:t xml:space="preserve"> img_files:</w:t>
+      </w:r>
+      <w:r>
+        <w:br/>
+      </w:r>
+      <w:r>
+        <w:rPr>
+          <w:rStyle w:val="NormalTok"/>
+        </w:rPr>
+        <w:t xml:space="preserve">    img </w:t>
+      </w:r>
+      <w:r>
+        <w:rPr>
+          <w:rStyle w:val="OperatorTok"/>
+        </w:rPr>
+        <w:t xml:space="preserve">=</w:t>
+      </w:r>
+      <w:r>
+        <w:rPr>
+          <w:rStyle w:val="NormalTok"/>
+        </w:rPr>
+        <w:t xml:space="preserve"> read_image(f)</w:t>
+      </w:r>
+      <w:r>
+        <w:br/>
+      </w:r>
+      <w:r>
+        <w:br/>
+      </w:r>
+      <w:r>
+        <w:rPr>
+          <w:rStyle w:val="NormalTok"/>
+        </w:rPr>
+        <w:t xml:space="preserve">    </w:t>
+      </w:r>
+      <w:r>
+        <w:rPr>
+          <w:rStyle w:val="ControlFlowTok"/>
+        </w:rPr>
+        <w:t xml:space="preserve">if</w:t>
+      </w:r>
+      <w:r>
+        <w:rPr>
+          <w:rStyle w:val="NormalTok"/>
+        </w:rPr>
+        <w:t xml:space="preserve"> img.</w:t>
+      </w:r>
+      <w:r>
+        <w:rPr>
+          <w:rStyle w:val="BuiltInTok"/>
+        </w:rPr>
+        <w:t xml:space="preserve">max</w:t>
+      </w:r>
+      <w:r>
+        <w:rPr>
+          <w:rStyle w:val="NormalTok"/>
+        </w:rPr>
+        <w:t xml:space="preserve">() </w:t>
+      </w:r>
+      <w:r>
+        <w:rPr>
+          <w:rStyle w:val="OperatorTok"/>
+        </w:rPr>
+        <w:t xml:space="preserve">&lt;=</w:t>
+      </w:r>
+      <w:r>
+        <w:rPr>
+          <w:rStyle w:val="NormalTok"/>
+        </w:rPr>
+        <w:t xml:space="preserve"> </w:t>
+      </w:r>
+      <w:r>
+        <w:rPr>
+          <w:rStyle w:val="FloatTok"/>
+        </w:rPr>
+        <w:t xml:space="preserve">1.0</w:t>
+      </w:r>
+      <w:r>
+        <w:rPr>
+          <w:rStyle w:val="NormalTok"/>
+        </w:rPr>
+        <w:t xml:space="preserve">:</w:t>
+      </w:r>
+      <w:r>
+        <w:br/>
+      </w:r>
+      <w:r>
+        <w:rPr>
+          <w:rStyle w:val="NormalTok"/>
+        </w:rPr>
+        <w:t xml:space="preserve">        img </w:t>
+      </w:r>
+      <w:r>
+        <w:rPr>
+          <w:rStyle w:val="OperatorTok"/>
+        </w:rPr>
+        <w:t xml:space="preserve">*=</w:t>
+      </w:r>
+      <w:r>
+        <w:rPr>
+          <w:rStyle w:val="NormalTok"/>
+        </w:rPr>
+        <w:t xml:space="preserve"> </w:t>
+      </w:r>
+      <w:r>
+        <w:rPr>
+          <w:rStyle w:val="FloatTok"/>
+        </w:rPr>
+        <w:t xml:space="preserve">255.0</w:t>
+      </w:r>
+      <w:r>
+        <w:br/>
+      </w:r>
+      <w:r>
+        <w:br/>
+      </w:r>
+      <w:r>
+        <w:rPr>
+          <w:rStyle w:val="NormalTok"/>
+        </w:rPr>
+        <w:t xml:space="preserve">    </w:t>
+      </w:r>
+      <w:r>
+        <w:rPr>
+          <w:rStyle w:val="ControlFlowTok"/>
+        </w:rPr>
+        <w:t xml:space="preserve">if</w:t>
+      </w:r>
+      <w:r>
+        <w:rPr>
+          <w:rStyle w:val="NormalTok"/>
+        </w:rPr>
+        <w:t xml:space="preserve"> f.lower().endswith(</w:t>
+      </w:r>
+      <w:r>
+        <w:rPr>
+          <w:rStyle w:val="StringTok"/>
+        </w:rPr>
+        <w:t xml:space="preserve">".png"</w:t>
+      </w:r>
+      <w:r>
+        <w:rPr>
+          <w:rStyle w:val="NormalTok"/>
+        </w:rPr>
+        <w:t xml:space="preserve">):  </w:t>
+      </w:r>
+      <w:r>
+        <w:rPr>
+          <w:rStyle w:val="CommentTok"/>
+        </w:rPr>
+        <w:t xml:space="preserve"># Grayscale</w:t>
+      </w:r>
+      <w:r>
+        <w:br/>
+      </w:r>
+      <w:r>
+        <w:rPr>
+          <w:rStyle w:val="NormalTok"/>
+        </w:rPr>
+        <w:t xml:space="preserve">        img </w:t>
+      </w:r>
+      <w:r>
+        <w:rPr>
+          <w:rStyle w:val="OperatorTok"/>
+        </w:rPr>
+        <w:t xml:space="preserve">=</w:t>
+      </w:r>
+      <w:r>
+        <w:rPr>
+          <w:rStyle w:val="NormalTok"/>
+        </w:rPr>
+        <w:t xml:space="preserve"> np.dot(img[..., :</w:t>
+      </w:r>
+      <w:r>
+        <w:rPr>
+          <w:rStyle w:val="DecValTok"/>
+        </w:rPr>
+        <w:t xml:space="preserve">3</w:t>
+      </w:r>
+      <w:r>
+        <w:rPr>
+          <w:rStyle w:val="NormalTok"/>
+        </w:rPr>
+        <w:t xml:space="preserve">], [</w:t>
+      </w:r>
+      <w:r>
+        <w:rPr>
+          <w:rStyle w:val="FloatTok"/>
+        </w:rPr>
+        <w:t xml:space="preserve">0.299</w:t>
+      </w:r>
+      <w:r>
+        <w:rPr>
+          <w:rStyle w:val="NormalTok"/>
+        </w:rPr>
         <w:t xml:space="preserve">, </w:t>
       </w:r>
       <w:r>
         <w:rPr>
-          <w:rStyle w:val="StringTok"/>
-        </w:rPr>
-        <w:t xml:space="preserve">".jpeg"</w:t>
-      </w:r>
-      <w:r>
-        <w:rPr>
-          <w:rStyle w:val="NormalTok"/>
-        </w:rPr>
-        <w:t xml:space="preserve">))</w:t>
-      </w:r>
-      <w:r>
-        <w:br/>
-      </w:r>
-      <w:r>
-        <w:rPr>
-          <w:rStyle w:val="NormalTok"/>
-        </w:rPr>
-        <w:t xml:space="preserve">    ]</w:t>
-      </w:r>
-      <w:r>
-        <w:br/>
-      </w:r>
-      <w:r>
-        <w:rPr>
-          <w:rStyle w:val="NormalTok"/>
-        </w:rPr>
-        <w:t xml:space="preserve">)</w:t>
-      </w:r>
-      <w:r>
-        <w:br/>
-      </w:r>
-      <w:r>
-        <w:br/>
-      </w:r>
-      <w:r>
-        <w:rPr>
-          <w:rStyle w:val="NormalTok"/>
-        </w:rPr>
-        <w:t xml:space="preserve">images </w:t>
-      </w:r>
-      <w:r>
-        <w:rPr>
-          <w:rStyle w:val="OperatorTok"/>
-        </w:rPr>
-        <w:t xml:space="preserve">=</w:t>
-      </w:r>
-      <w:r>
-        <w:rPr>
-          <w:rStyle w:val="NormalTok"/>
-        </w:rPr>
-        <w:t xml:space="preserve"> []</w:t>
-      </w:r>
-      <w:r>
-        <w:br/>
+          <w:rStyle w:val="FloatTok"/>
+        </w:rPr>
+        <w:t xml:space="preserve">0.587</w:t>
+      </w:r>
+      <w:r>
+        <w:rPr>
+          <w:rStyle w:val="NormalTok"/>
+        </w:rPr>
+        <w:t xml:space="preserve">, </w:t>
+      </w:r>
+      <w:r>
+        <w:rPr>
+          <w:rStyle w:val="FloatTok"/>
+        </w:rPr>
+        <w:t xml:space="preserve">0.114</w:t>
+      </w:r>
+      <w:r>
+        <w:rPr>
+          <w:rStyle w:val="NormalTok"/>
+        </w:rPr>
+        <w:t xml:space="preserve">])</w:t>
+      </w:r>
+      <w:r>
+        <w:br/>
+      </w:r>
+      <w:r>
+        <w:rPr>
+          <w:rStyle w:val="NormalTok"/>
+        </w:rPr>
+        <w:t xml:space="preserve">    </w:t>
       </w:r>
       <w:r>
         <w:rPr>
           <w:rStyle w:val="ControlFlowTok"/>
         </w:rPr>
-        <w:t xml:space="preserve">for</w:t>
-      </w:r>
-      <w:r>
-        <w:rPr>
-          <w:rStyle w:val="NormalTok"/>
-        </w:rPr>
-        <w:t xml:space="preserve"> f </w:t>
-      </w:r>
-      <w:r>
-        <w:rPr>
-          <w:rStyle w:val="KeywordTok"/>
-        </w:rPr>
-        <w:t xml:space="preserve">in</w:t>
-      </w:r>
-      <w:r>
-        <w:rPr>
-          <w:rStyle w:val="NormalTok"/>
-        </w:rPr>
-        <w:t xml:space="preserve"> img_files:</w:t>
-      </w:r>
-      <w:r>
-        <w:br/>
-      </w:r>
-      <w:r>
-        <w:rPr>
-          <w:rStyle w:val="NormalTok"/>
-        </w:rPr>
-        <w:t xml:space="preserve">    img </w:t>
-      </w:r>
-      <w:r>
-        <w:rPr>
-          <w:rStyle w:val="OperatorTok"/>
-        </w:rPr>
-        <w:t xml:space="preserve">=</w:t>
-      </w:r>
-      <w:r>
-        <w:rPr>
-          <w:rStyle w:val="NormalTok"/>
-        </w:rPr>
-        <w:t xml:space="preserve"> read_image(f)</w:t>
-      </w:r>
-      <w:r>
-        <w:br/>
-      </w:r>
-      <w:r>
-        <w:rPr>
-          <w:rStyle w:val="NormalTok"/>
-        </w:rPr>
-        <w:t xml:space="preserve">    </w:t>
-      </w:r>
-      <w:r>
-        <w:rPr>
-          <w:rStyle w:val="ControlFlowTok"/>
-        </w:rPr>
-        <w:t xml:space="preserve">if</w:t>
-      </w:r>
-      <w:r>
-        <w:rPr>
-          <w:rStyle w:val="NormalTok"/>
-        </w:rPr>
-        <w:t xml:space="preserve"> img.dtype </w:t>
-      </w:r>
-      <w:r>
-        <w:rPr>
-          <w:rStyle w:val="OperatorTok"/>
-        </w:rPr>
-        <w:t xml:space="preserve">==</w:t>
-      </w:r>
-      <w:r>
-        <w:rPr>
-          <w:rStyle w:val="NormalTok"/>
-        </w:rPr>
-        <w:t xml:space="preserve"> np.float32 </w:t>
-      </w:r>
-      <w:r>
-        <w:rPr>
-          <w:rStyle w:val="KeywordTok"/>
-        </w:rPr>
-        <w:t xml:space="preserve">and</w:t>
-      </w:r>
-      <w:r>
-        <w:rPr>
-          <w:rStyle w:val="NormalTok"/>
-        </w:rPr>
-        <w:t xml:space="preserve"> img.</w:t>
-      </w:r>
-      <w:r>
-        <w:rPr>
-          <w:rStyle w:val="BuiltInTok"/>
-        </w:rPr>
-        <w:t xml:space="preserve">max</w:t>
-      </w:r>
-      <w:r>
-        <w:rPr>
-          <w:rStyle w:val="NormalTok"/>
-        </w:rPr>
-        <w:t xml:space="preserve">() </w:t>
-      </w:r>
-      <w:r>
-        <w:rPr>
-          <w:rStyle w:val="OperatorTok"/>
-        </w:rPr>
-        <w:t xml:space="preserve">&lt;=</w:t>
-      </w:r>
-      <w:r>
-        <w:rPr>
-          <w:rStyle w:val="NormalTok"/>
-        </w:rPr>
-        <w:t xml:space="preserve"> </w:t>
-      </w:r>
-      <w:r>
-        <w:rPr>
-          <w:rStyle w:val="FloatTok"/>
-        </w:rPr>
-        <w:t xml:space="preserve">1.0</w:t>
-      </w:r>
-      <w:r>
-        <w:rPr>
-          <w:rStyle w:val="NormalTok"/>
-        </w:rPr>
-        <w:t xml:space="preserve">:</w:t>
+        <w:t xml:space="preserve">else</w:t>
+      </w:r>
+      <w:r>
+        <w:rPr>
+          <w:rStyle w:val="NormalTok"/>
+        </w:rPr>
+        <w:t xml:space="preserve">:  </w:t>
+      </w:r>
+      <w:r>
+        <w:rPr>
+          <w:rStyle w:val="CommentTok"/>
+        </w:rPr>
+        <w:t xml:space="preserve"># RGB</w:t>
       </w:r>
       <w:r>
         <w:br/>
@@ -585,465 +711,6 @@
           <w:rStyle w:val="NormalTok"/>
         </w:rPr>
         <w:t xml:space="preserve">        img </w:t>
-      </w:r>
-      <w:r>
-        <w:rPr>
-          <w:rStyle w:val="OperatorTok"/>
-        </w:rPr>
-        <w:t xml:space="preserve">=</w:t>
-      </w:r>
-      <w:r>
-        <w:rPr>
-          <w:rStyle w:val="NormalTok"/>
-        </w:rPr>
-        <w:t xml:space="preserve"> (img </w:t>
-      </w:r>
-      <w:r>
-        <w:rPr>
-          <w:rStyle w:val="OperatorTok"/>
-        </w:rPr>
-        <w:t xml:space="preserve">*</w:t>
-      </w:r>
-      <w:r>
-        <w:rPr>
-          <w:rStyle w:val="NormalTok"/>
-        </w:rPr>
-        <w:t xml:space="preserve"> </w:t>
-      </w:r>
-      <w:r>
-        <w:rPr>
-          <w:rStyle w:val="DecValTok"/>
-        </w:rPr>
-        <w:t xml:space="preserve">255</w:t>
-      </w:r>
-      <w:r>
-        <w:rPr>
-          <w:rStyle w:val="NormalTok"/>
-        </w:rPr>
-        <w:t xml:space="preserve">).astype(np.uint8)</w:t>
-      </w:r>
-      <w:r>
-        <w:br/>
-      </w:r>
-      <w:r>
-        <w:br/>
-      </w:r>
-      <w:r>
-        <w:rPr>
-          <w:rStyle w:val="NormalTok"/>
-        </w:rPr>
-        <w:t xml:space="preserve">    </w:t>
-      </w:r>
-      <w:r>
-        <w:rPr>
-          <w:rStyle w:val="ControlFlowTok"/>
-        </w:rPr>
-        <w:t xml:space="preserve">if</w:t>
-      </w:r>
-      <w:r>
-        <w:rPr>
-          <w:rStyle w:val="NormalTok"/>
-        </w:rPr>
-        <w:t xml:space="preserve"> f.lower().endswith(</w:t>
-      </w:r>
-      <w:r>
-        <w:rPr>
-          <w:rStyle w:val="StringTok"/>
-        </w:rPr>
-        <w:t xml:space="preserve">".png"</w:t>
-      </w:r>
-      <w:r>
-        <w:rPr>
-          <w:rStyle w:val="NormalTok"/>
-        </w:rPr>
-        <w:t xml:space="preserve">): </w:t>
-      </w:r>
-      <w:r>
-        <w:rPr>
-          <w:rStyle w:val="CommentTok"/>
-        </w:rPr>
-        <w:t xml:space="preserve"># Grayscale</w:t>
-      </w:r>
-      <w:r>
-        <w:br/>
-      </w:r>
-      <w:r>
-        <w:rPr>
-          <w:rStyle w:val="NormalTok"/>
-        </w:rPr>
-        <w:t xml:space="preserve">        </w:t>
-      </w:r>
-      <w:r>
-        <w:rPr>
-          <w:rStyle w:val="ControlFlowTok"/>
-        </w:rPr>
-        <w:t xml:space="preserve">if</w:t>
-      </w:r>
-      <w:r>
-        <w:rPr>
-          <w:rStyle w:val="NormalTok"/>
-        </w:rPr>
-        <w:t xml:space="preserve"> img.ndim </w:t>
-      </w:r>
-      <w:r>
-        <w:rPr>
-          <w:rStyle w:val="OperatorTok"/>
-        </w:rPr>
-        <w:t xml:space="preserve">==</w:t>
-      </w:r>
-      <w:r>
-        <w:rPr>
-          <w:rStyle w:val="NormalTok"/>
-        </w:rPr>
-        <w:t xml:space="preserve"> </w:t>
-      </w:r>
-      <w:r>
-        <w:rPr>
-          <w:rStyle w:val="DecValTok"/>
-        </w:rPr>
-        <w:t xml:space="preserve">3</w:t>
-      </w:r>
-      <w:r>
-        <w:rPr>
-          <w:rStyle w:val="NormalTok"/>
-        </w:rPr>
-        <w:t xml:space="preserve">:</w:t>
-      </w:r>
-      <w:r>
-        <w:br/>
-      </w:r>
-      <w:r>
-        <w:rPr>
-          <w:rStyle w:val="NormalTok"/>
-        </w:rPr>
-        <w:t xml:space="preserve">            </w:t>
-      </w:r>
-      <w:r>
-        <w:rPr>
-          <w:rStyle w:val="ControlFlowTok"/>
-        </w:rPr>
-        <w:t xml:space="preserve">if</w:t>
-      </w:r>
-      <w:r>
-        <w:rPr>
-          <w:rStyle w:val="NormalTok"/>
-        </w:rPr>
-        <w:t xml:space="preserve"> img.shape[</w:t>
-      </w:r>
-      <w:r>
-        <w:rPr>
-          <w:rStyle w:val="DecValTok"/>
-        </w:rPr>
-        <w:t xml:space="preserve">2</w:t>
-      </w:r>
-      <w:r>
-        <w:rPr>
-          <w:rStyle w:val="NormalTok"/>
-        </w:rPr>
-        <w:t xml:space="preserve">] </w:t>
-      </w:r>
-      <w:r>
-        <w:rPr>
-          <w:rStyle w:val="OperatorTok"/>
-        </w:rPr>
-        <w:t xml:space="preserve">==</w:t>
-      </w:r>
-      <w:r>
-        <w:rPr>
-          <w:rStyle w:val="NormalTok"/>
-        </w:rPr>
-        <w:t xml:space="preserve"> </w:t>
-      </w:r>
-      <w:r>
-        <w:rPr>
-          <w:rStyle w:val="DecValTok"/>
-        </w:rPr>
-        <w:t xml:space="preserve">4</w:t>
-      </w:r>
-      <w:r>
-        <w:rPr>
-          <w:rStyle w:val="NormalTok"/>
-        </w:rPr>
-        <w:t xml:space="preserve">:</w:t>
-      </w:r>
-      <w:r>
-        <w:br/>
-      </w:r>
-      <w:r>
-        <w:rPr>
-          <w:rStyle w:val="NormalTok"/>
-        </w:rPr>
-        <w:t xml:space="preserve">                img </w:t>
-      </w:r>
-      <w:r>
-        <w:rPr>
-          <w:rStyle w:val="OperatorTok"/>
-        </w:rPr>
-        <w:t xml:space="preserve">=</w:t>
-      </w:r>
-      <w:r>
-        <w:rPr>
-          <w:rStyle w:val="NormalTok"/>
-        </w:rPr>
-        <w:t xml:space="preserve"> img[..., :</w:t>
-      </w:r>
-      <w:r>
-        <w:rPr>
-          <w:rStyle w:val="DecValTok"/>
-        </w:rPr>
-        <w:t xml:space="preserve">3</w:t>
-      </w:r>
-      <w:r>
-        <w:rPr>
-          <w:rStyle w:val="NormalTok"/>
-        </w:rPr>
-        <w:t xml:space="preserve">]</w:t>
-      </w:r>
-      <w:r>
-        <w:br/>
-      </w:r>
-      <w:r>
-        <w:rPr>
-          <w:rStyle w:val="NormalTok"/>
-        </w:rPr>
-        <w:t xml:space="preserve">            img </w:t>
-      </w:r>
-      <w:r>
-        <w:rPr>
-          <w:rStyle w:val="OperatorTok"/>
-        </w:rPr>
-        <w:t xml:space="preserve">=</w:t>
-      </w:r>
-      <w:r>
-        <w:rPr>
-          <w:rStyle w:val="NormalTok"/>
-        </w:rPr>
-        <w:t xml:space="preserve"> np.dot(img[..., :</w:t>
-      </w:r>
-      <w:r>
-        <w:rPr>
-          <w:rStyle w:val="DecValTok"/>
-        </w:rPr>
-        <w:t xml:space="preserve">3</w:t>
-      </w:r>
-      <w:r>
-        <w:rPr>
-          <w:rStyle w:val="NormalTok"/>
-        </w:rPr>
-        <w:t xml:space="preserve">], [</w:t>
-      </w:r>
-      <w:r>
-        <w:rPr>
-          <w:rStyle w:val="FloatTok"/>
-        </w:rPr>
-        <w:t xml:space="preserve">0.299</w:t>
-      </w:r>
-      <w:r>
-        <w:rPr>
-          <w:rStyle w:val="NormalTok"/>
-        </w:rPr>
-        <w:t xml:space="preserve">, </w:t>
-      </w:r>
-      <w:r>
-        <w:rPr>
-          <w:rStyle w:val="FloatTok"/>
-        </w:rPr>
-        <w:t xml:space="preserve">0.587</w:t>
-      </w:r>
-      <w:r>
-        <w:rPr>
-          <w:rStyle w:val="NormalTok"/>
-        </w:rPr>
-        <w:t xml:space="preserve">, </w:t>
-      </w:r>
-      <w:r>
-        <w:rPr>
-          <w:rStyle w:val="FloatTok"/>
-        </w:rPr>
-        <w:t xml:space="preserve">0.114</w:t>
-      </w:r>
-      <w:r>
-        <w:rPr>
-          <w:rStyle w:val="NormalTok"/>
-        </w:rPr>
-        <w:t xml:space="preserve">])</w:t>
-      </w:r>
-      <w:r>
-        <w:br/>
-      </w:r>
-      <w:r>
-        <w:rPr>
-          <w:rStyle w:val="NormalTok"/>
-        </w:rPr>
-        <w:t xml:space="preserve">    </w:t>
-      </w:r>
-      <w:r>
-        <w:rPr>
-          <w:rStyle w:val="ControlFlowTok"/>
-        </w:rPr>
-        <w:t xml:space="preserve">else</w:t>
-      </w:r>
-      <w:r>
-        <w:rPr>
-          <w:rStyle w:val="NormalTok"/>
-        </w:rPr>
-        <w:t xml:space="preserve">: </w:t>
-      </w:r>
-      <w:r>
-        <w:rPr>
-          <w:rStyle w:val="CommentTok"/>
-        </w:rPr>
-        <w:t xml:space="preserve"># RGB</w:t>
-      </w:r>
-      <w:r>
-        <w:br/>
-      </w:r>
-      <w:r>
-        <w:rPr>
-          <w:rStyle w:val="NormalTok"/>
-        </w:rPr>
-        <w:t xml:space="preserve">        </w:t>
-      </w:r>
-      <w:r>
-        <w:rPr>
-          <w:rStyle w:val="ControlFlowTok"/>
-        </w:rPr>
-        <w:t xml:space="preserve">if</w:t>
-      </w:r>
-      <w:r>
-        <w:rPr>
-          <w:rStyle w:val="NormalTok"/>
-        </w:rPr>
-        <w:t xml:space="preserve"> img.ndim </w:t>
-      </w:r>
-      <w:r>
-        <w:rPr>
-          <w:rStyle w:val="OperatorTok"/>
-        </w:rPr>
-        <w:t xml:space="preserve">==</w:t>
-      </w:r>
-      <w:r>
-        <w:rPr>
-          <w:rStyle w:val="NormalTok"/>
-        </w:rPr>
-        <w:t xml:space="preserve"> </w:t>
-      </w:r>
-      <w:r>
-        <w:rPr>
-          <w:rStyle w:val="DecValTok"/>
-        </w:rPr>
-        <w:t xml:space="preserve">2</w:t>
-      </w:r>
-      <w:r>
-        <w:rPr>
-          <w:rStyle w:val="NormalTok"/>
-        </w:rPr>
-        <w:t xml:space="preserve">:</w:t>
-      </w:r>
-      <w:r>
-        <w:br/>
-      </w:r>
-      <w:r>
-        <w:rPr>
-          <w:rStyle w:val="NormalTok"/>
-        </w:rPr>
-        <w:t xml:space="preserve">            img </w:t>
-      </w:r>
-      <w:r>
-        <w:rPr>
-          <w:rStyle w:val="OperatorTok"/>
-        </w:rPr>
-        <w:t xml:space="preserve">=</w:t>
-      </w:r>
-      <w:r>
-        <w:rPr>
-          <w:rStyle w:val="NormalTok"/>
-        </w:rPr>
-        <w:t xml:space="preserve"> np.stack([img, img, img], axis</w:t>
-      </w:r>
-      <w:r>
-        <w:rPr>
-          <w:rStyle w:val="OperatorTok"/>
-        </w:rPr>
-        <w:t xml:space="preserve">=-</w:t>
-      </w:r>
-      <w:r>
-        <w:rPr>
-          <w:rStyle w:val="DecValTok"/>
-        </w:rPr>
-        <w:t xml:space="preserve">1</w:t>
-      </w:r>
-      <w:r>
-        <w:rPr>
-          <w:rStyle w:val="NormalTok"/>
-        </w:rPr>
-        <w:t xml:space="preserve">)</w:t>
-      </w:r>
-      <w:r>
-        <w:br/>
-      </w:r>
-      <w:r>
-        <w:rPr>
-          <w:rStyle w:val="NormalTok"/>
-        </w:rPr>
-        <w:t xml:space="preserve">        </w:t>
-      </w:r>
-      <w:r>
-        <w:rPr>
-          <w:rStyle w:val="ControlFlowTok"/>
-        </w:rPr>
-        <w:t xml:space="preserve">elif</w:t>
-      </w:r>
-      <w:r>
-        <w:rPr>
-          <w:rStyle w:val="NormalTok"/>
-        </w:rPr>
-        <w:t xml:space="preserve"> img.shape[</w:t>
-      </w:r>
-      <w:r>
-        <w:rPr>
-          <w:rStyle w:val="DecValTok"/>
-        </w:rPr>
-        <w:t xml:space="preserve">2</w:t>
-      </w:r>
-      <w:r>
-        <w:rPr>
-          <w:rStyle w:val="NormalTok"/>
-        </w:rPr>
-        <w:t xml:space="preserve">] </w:t>
-      </w:r>
-      <w:r>
-        <w:rPr>
-          <w:rStyle w:val="OperatorTok"/>
-        </w:rPr>
-        <w:t xml:space="preserve">==</w:t>
-      </w:r>
-      <w:r>
-        <w:rPr>
-          <w:rStyle w:val="NormalTok"/>
-        </w:rPr>
-        <w:t xml:space="preserve"> </w:t>
-      </w:r>
-      <w:r>
-        <w:rPr>
-          <w:rStyle w:val="DecValTok"/>
-        </w:rPr>
-        <w:t xml:space="preserve">4</w:t>
-      </w:r>
-      <w:r>
-        <w:rPr>
-          <w:rStyle w:val="NormalTok"/>
-        </w:rPr>
-        <w:t xml:space="preserve">:</w:t>
-      </w:r>
-      <w:r>
-        <w:br/>
-      </w:r>
-      <w:r>
-        <w:rPr>
-          <w:rStyle w:val="NormalTok"/>
-        </w:rPr>
-        <w:t xml:space="preserve">            img </w:t>
       </w:r>
       <w:r>
         <w:rPr>
@@ -1199,19 +866,19 @@
         <w:rPr>
           <w:rStyle w:val="ControlFlowTok"/>
         </w:rPr>
-        <w:t xml:space="preserve">if</w:t>
-      </w:r>
-      <w:r>
-        <w:rPr>
-          <w:rStyle w:val="NormalTok"/>
-        </w:rPr>
-        <w:t xml:space="preserve"> img.ndim </w:t>
-      </w:r>
-      <w:r>
-        <w:rPr>
-          <w:rStyle w:val="OperatorTok"/>
-        </w:rPr>
-        <w:t xml:space="preserve">==</w:t>
+        <w:t xml:space="preserve">return</w:t>
+      </w:r>
+      <w:r>
+        <w:rPr>
+          <w:rStyle w:val="NormalTok"/>
+        </w:rPr>
+        <w:t xml:space="preserve"> (</w:t>
+      </w:r>
+      <w:r>
+        <w:rPr>
+          <w:rStyle w:val="FloatTok"/>
+        </w:rPr>
+        <w:t xml:space="preserve">255.0</w:t>
       </w:r>
       <w:r>
         <w:rPr>
@@ -1221,42 +888,45 @@
       </w:r>
       <w:r>
         <w:rPr>
+          <w:rStyle w:val="OperatorTok"/>
+        </w:rPr>
+        <w:t xml:space="preserve">*</w:t>
+      </w:r>
+      <w:r>
+        <w:rPr>
+          <w:rStyle w:val="NormalTok"/>
+        </w:rPr>
+        <w:t xml:space="preserve"> np.power(img </w:t>
+      </w:r>
+      <w:r>
+        <w:rPr>
+          <w:rStyle w:val="OperatorTok"/>
+        </w:rPr>
+        <w:t xml:space="preserve">/</w:t>
+      </w:r>
+      <w:r>
+        <w:rPr>
+          <w:rStyle w:val="NormalTok"/>
+        </w:rPr>
+        <w:t xml:space="preserve"> </w:t>
+      </w:r>
+      <w:r>
+        <w:rPr>
+          <w:rStyle w:val="FloatTok"/>
+        </w:rPr>
+        <w:t xml:space="preserve">255.0</w:t>
+      </w:r>
+      <w:r>
+        <w:rPr>
+          <w:rStyle w:val="NormalTok"/>
+        </w:rPr>
+        <w:t xml:space="preserve">, </w:t>
+      </w:r>
+      <w:r>
+        <w:rPr>
           <w:rStyle w:val="DecValTok"/>
         </w:rPr>
-        <w:t xml:space="preserve">3</w:t>
-      </w:r>
-      <w:r>
-        <w:rPr>
-          <w:rStyle w:val="NormalTok"/>
-        </w:rPr>
-        <w:t xml:space="preserve">:</w:t>
-      </w:r>
-      <w:r>
-        <w:br/>
-      </w:r>
-      <w:r>
-        <w:rPr>
-          <w:rStyle w:val="NormalTok"/>
-        </w:rPr>
-        <w:t xml:space="preserve">        </w:t>
-      </w:r>
-      <w:r>
-        <w:rPr>
-          <w:rStyle w:val="ControlFlowTok"/>
-        </w:rPr>
-        <w:t xml:space="preserve">return</w:t>
-      </w:r>
-      <w:r>
-        <w:rPr>
-          <w:rStyle w:val="NormalTok"/>
-        </w:rPr>
-        <w:t xml:space="preserve"> np.clip(</w:t>
-      </w:r>
-      <w:r>
-        <w:rPr>
-          <w:rStyle w:val="FloatTok"/>
-        </w:rPr>
-        <w:t xml:space="preserve">255.0</w:t>
+        <w:t xml:space="preserve">1</w:t>
       </w:r>
       <w:r>
         <w:rPr>
@@ -1268,196 +938,13 @@
         <w:rPr>
           <w:rStyle w:val="OperatorTok"/>
         </w:rPr>
-        <w:t xml:space="preserve">*</w:t>
-      </w:r>
-      <w:r>
-        <w:rPr>
-          <w:rStyle w:val="NormalTok"/>
-        </w:rPr>
-        <w:t xml:space="preserve"> np.power(img </w:t>
-      </w:r>
-      <w:r>
-        <w:rPr>
-          <w:rStyle w:val="OperatorTok"/>
-        </w:rPr>
         <w:t xml:space="preserve">/</w:t>
       </w:r>
       <w:r>
         <w:rPr>
           <w:rStyle w:val="NormalTok"/>
         </w:rPr>
-        <w:t xml:space="preserve"> </w:t>
-      </w:r>
-      <w:r>
-        <w:rPr>
-          <w:rStyle w:val="FloatTok"/>
-        </w:rPr>
-        <w:t xml:space="preserve">255.0</w:t>
-      </w:r>
-      <w:r>
-        <w:rPr>
-          <w:rStyle w:val="NormalTok"/>
-        </w:rPr>
-        <w:t xml:space="preserve">, </w:t>
-      </w:r>
-      <w:r>
-        <w:rPr>
-          <w:rStyle w:val="DecValTok"/>
-        </w:rPr>
-        <w:t xml:space="preserve">1</w:t>
-      </w:r>
-      <w:r>
-        <w:rPr>
-          <w:rStyle w:val="NormalTok"/>
-        </w:rPr>
-        <w:t xml:space="preserve"> </w:t>
-      </w:r>
-      <w:r>
-        <w:rPr>
-          <w:rStyle w:val="OperatorTok"/>
-        </w:rPr>
-        <w:t xml:space="preserve">/</w:t>
-      </w:r>
-      <w:r>
-        <w:rPr>
-          <w:rStyle w:val="NormalTok"/>
-        </w:rPr>
-        <w:t xml:space="preserve"> gamma), </w:t>
-      </w:r>
-      <w:r>
-        <w:rPr>
-          <w:rStyle w:val="DecValTok"/>
-        </w:rPr>
-        <w:t xml:space="preserve">0</w:t>
-      </w:r>
-      <w:r>
-        <w:rPr>
-          <w:rStyle w:val="NormalTok"/>
-        </w:rPr>
-        <w:t xml:space="preserve">, </w:t>
-      </w:r>
-      <w:r>
-        <w:rPr>
-          <w:rStyle w:val="DecValTok"/>
-        </w:rPr>
-        <w:t xml:space="preserve">255</w:t>
-      </w:r>
-      <w:r>
-        <w:rPr>
-          <w:rStyle w:val="NormalTok"/>
-        </w:rPr>
-        <w:t xml:space="preserve">).astype(</w:t>
-      </w:r>
-      <w:r>
-        <w:br/>
-      </w:r>
-      <w:r>
-        <w:rPr>
-          <w:rStyle w:val="NormalTok"/>
-        </w:rPr>
-        <w:t xml:space="preserve">            np.uint8</w:t>
-      </w:r>
-      <w:r>
-        <w:br/>
-      </w:r>
-      <w:r>
-        <w:rPr>
-          <w:rStyle w:val="NormalTok"/>
-        </w:rPr>
-        <w:t xml:space="preserve">        )</w:t>
-      </w:r>
-      <w:r>
-        <w:br/>
-      </w:r>
-      <w:r>
-        <w:rPr>
-          <w:rStyle w:val="NormalTok"/>
-        </w:rPr>
-        <w:t xml:space="preserve">    </w:t>
-      </w:r>
-      <w:r>
-        <w:rPr>
-          <w:rStyle w:val="ControlFlowTok"/>
-        </w:rPr>
-        <w:t xml:space="preserve">return</w:t>
-      </w:r>
-      <w:r>
-        <w:rPr>
-          <w:rStyle w:val="NormalTok"/>
-        </w:rPr>
-        <w:t xml:space="preserve"> </w:t>
-      </w:r>
-      <w:r>
-        <w:rPr>
-          <w:rStyle w:val="FloatTok"/>
-        </w:rPr>
-        <w:t xml:space="preserve">255.0</w:t>
-      </w:r>
-      <w:r>
-        <w:rPr>
-          <w:rStyle w:val="NormalTok"/>
-        </w:rPr>
-        <w:t xml:space="preserve"> </w:t>
-      </w:r>
-      <w:r>
-        <w:rPr>
-          <w:rStyle w:val="OperatorTok"/>
-        </w:rPr>
-        <w:t xml:space="preserve">*</w:t>
-      </w:r>
-      <w:r>
-        <w:rPr>
-          <w:rStyle w:val="NormalTok"/>
-        </w:rPr>
-        <w:t xml:space="preserve"> np.power(img </w:t>
-      </w:r>
-      <w:r>
-        <w:rPr>
-          <w:rStyle w:val="OperatorTok"/>
-        </w:rPr>
-        <w:t xml:space="preserve">/</w:t>
-      </w:r>
-      <w:r>
-        <w:rPr>
-          <w:rStyle w:val="NormalTok"/>
-        </w:rPr>
-        <w:t xml:space="preserve"> </w:t>
-      </w:r>
-      <w:r>
-        <w:rPr>
-          <w:rStyle w:val="FloatTok"/>
-        </w:rPr>
-        <w:t xml:space="preserve">255.0</w:t>
-      </w:r>
-      <w:r>
-        <w:rPr>
-          <w:rStyle w:val="NormalTok"/>
-        </w:rPr>
-        <w:t xml:space="preserve">, </w:t>
-      </w:r>
-      <w:r>
-        <w:rPr>
-          <w:rStyle w:val="DecValTok"/>
-        </w:rPr>
-        <w:t xml:space="preserve">1</w:t>
-      </w:r>
-      <w:r>
-        <w:rPr>
-          <w:rStyle w:val="NormalTok"/>
-        </w:rPr>
-        <w:t xml:space="preserve"> </w:t>
-      </w:r>
-      <w:r>
-        <w:rPr>
-          <w:rStyle w:val="OperatorTok"/>
-        </w:rPr>
-        <w:t xml:space="preserve">/</w:t>
-      </w:r>
-      <w:r>
-        <w:rPr>
-          <w:rStyle w:val="NormalTok"/>
-        </w:rPr>
-        <w:t xml:space="preserve"> gamma)</w:t>
+        <w:t xml:space="preserve"> gamma)).astype(np.uint8)</w:t>
       </w:r>
       <w:r>
         <w:br/>
@@ -4031,7 +3518,7 @@
         </w:numPr>
       </w:pPr>
       <w:r>
-        <w:t xml:space="preserve">Отримані результати відповідають очікуванню: гама-зменшення приглушує яскравість, відкриття прибирає дрібний шум зберігаючи контури.</w:t>
+        <w:t xml:space="preserve">Отримані результати відповідають очікуванню: гама-зменшення приглушує яскравість, відкриття прибирає дрібний шум зберігаючи контури (проте для візуальності було вибрано великий розмір ядра, що призвело до погіршення якості зображення).</w:t>
       </w:r>
     </w:p>
     <w:bookmarkEnd w:id="31"/>

</xml_diff>